<commit_message>
added lr3 reprort mtran
</commit_message>
<xml_diff>
--- a/mtran/lab3/3 ЛР.docx
+++ b/mtran/lab3/3 ЛР.docx
@@ -858,48 +858,12 @@
         <w:t xml:space="preserve"> анализатора подмножества языка программирования, определенного в лабораторной работе 1. </w:t>
       </w:r>
       <w:r>
-        <w:t>В ходе синтаксического анализа исходный текст программы проверяется на соответствие синтаксическим нормам языка с построением дерево разбора</w:t>
-      </w:r>
-      <w:r>
-        <w:t xml:space="preserve"> </w:t>
-      </w:r>
-      <w:r>
-        <w:t>(синтаксическое дерево), которое отражает синтаксическую структуру входной</w:t>
-      </w:r>
-      <w:r>
-        <w:t xml:space="preserve"> </w:t>
-      </w:r>
-      <w:r>
-        <w:t>последовательности и удобно для дальнейшего использования, а также в случае</w:t>
-      </w:r>
-      <w:r>
-        <w:t xml:space="preserve"> </w:t>
-      </w:r>
-      <w:r>
-        <w:t>несоответствия – позволяет вывести сообщения об ошибках.</w:t>
-      </w:r>
-    </w:p>
-    <w:p>
-      <w:r>
-        <w:t>Как правило, результатом синтаксического анализа является синтаксическое</w:t>
-      </w:r>
-      <w:r>
-        <w:t xml:space="preserve"> </w:t>
-      </w:r>
-      <w:r>
-        <w:t>строение предложения, представленное либо в виде дерева зависимостей, либо в виде</w:t>
-      </w:r>
-      <w:r>
-        <w:t xml:space="preserve"> </w:t>
-      </w:r>
-      <w:r>
-        <w:t>дерева составляющих, либо в виде некоторого сочетания первого и второго способов</w:t>
-      </w:r>
-      <w:r>
-        <w:t xml:space="preserve"> </w:t>
-      </w:r>
-      <w:r>
-        <w:t>представления.</w:t>
+        <w:t>В ходе синтаксического анализа исходный текст программы проверяется на соответствие синтаксическим нормам языка с построением дерево разбора (синтаксическое дерево), которое отражает синтаксическую структуру входной последовательности и удобно для дальнейшего использования, а также в случае несоответствия – позволяет вывести сообщения об ошибках.</w:t>
+      </w:r>
+    </w:p>
+    <w:p>
+      <w:r>
+        <w:t>Как правило, результатом синтаксического анализа является синтаксическое строение предложения, представленное либо в виде дерева зависимостей, либо в виде дерева составляющих, либо в виде некоторого сочетания первого и второго способов представления.</w:t>
       </w:r>
       <w:r>
         <w:br w:type="page"/>
@@ -957,20 +921,16 @@
       <w:pPr>
         <w:pStyle w:val="af5"/>
         <w:ind w:firstLine="0"/>
+        <w:rPr>
+          <w:noProof/>
+        </w:rPr>
       </w:pPr>
     </w:p>
     <w:p>
       <w:pPr>
         <w:pStyle w:val="af5"/>
         <w:ind w:firstLine="0"/>
-        <w:jc w:val="center"/>
-      </w:pPr>
-      <w:r>
-        <w:rPr>
-          <w:noProof/>
-        </w:rPr>
-        <w:t xml:space="preserve"> </w:t>
-      </w:r>
+      </w:pPr>
       <w:r>
         <w:rPr>
           <w:noProof/>
@@ -1051,6 +1011,12 @@
       <w:r>
         <w:t>закрытую скобку.</w:t>
       </w:r>
+    </w:p>
+    <w:p>
+      <w:pPr>
+        <w:pStyle w:val="af5"/>
+        <w:ind w:firstLine="0"/>
+      </w:pPr>
     </w:p>
     <w:p>
       <w:pPr>
@@ -1128,8 +1094,116 @@
         <w:t xml:space="preserve">Рисунок 2 – </w:t>
       </w:r>
       <w:r>
-        <w:t>Реакция программы на неправильное написание числа</w:t>
-      </w:r>
+        <w:t xml:space="preserve">Реакция программы на </w:t>
+      </w:r>
+      <w:r>
+        <w:t>незакрытую скобку</w:t>
+      </w:r>
+    </w:p>
+    <w:p>
+      <w:pPr>
+        <w:pStyle w:val="af5"/>
+        <w:ind w:firstLine="0"/>
+        <w:jc w:val="center"/>
+      </w:pPr>
+    </w:p>
+    <w:p>
+      <w:pPr>
+        <w:pStyle w:val="af5"/>
+        <w:ind w:firstLine="0"/>
+      </w:pPr>
+      <w:r>
+        <w:t xml:space="preserve">На рисунке </w:t>
+      </w:r>
+      <w:r>
+        <w:t>3</w:t>
+      </w:r>
+      <w:r>
+        <w:t xml:space="preserve"> предоставлена реакция программы на </w:t>
+      </w:r>
+      <w:r>
+        <w:t>случайный символ в коде.</w:t>
+      </w:r>
+    </w:p>
+    <w:p>
+      <w:pPr>
+        <w:pStyle w:val="af5"/>
+        <w:ind w:firstLine="0"/>
+      </w:pPr>
+    </w:p>
+    <w:p>
+      <w:pPr>
+        <w:pStyle w:val="af5"/>
+        <w:ind w:firstLine="0"/>
+        <w:jc w:val="center"/>
+      </w:pPr>
+      <w:r>
+        <w:drawing>
+          <wp:inline distT="0" distB="0" distL="0" distR="0" wp14:anchorId="0271C7F2" wp14:editId="3E9FC5EA">
+            <wp:extent cx="5939790" cy="1372870"/>
+            <wp:effectExtent l="0" t="0" r="3810" b="0"/>
+            <wp:docPr id="3" name="Рисунок 3"/>
+            <wp:cNvGraphicFramePr>
+              <a:graphicFrameLocks xmlns:a="http://schemas.openxmlformats.org/drawingml/2006/main" noChangeAspect="1"/>
+            </wp:cNvGraphicFramePr>
+            <a:graphic xmlns:a="http://schemas.openxmlformats.org/drawingml/2006/main">
+              <a:graphicData uri="http://schemas.openxmlformats.org/drawingml/2006/picture">
+                <pic:pic xmlns:pic="http://schemas.openxmlformats.org/drawingml/2006/picture">
+                  <pic:nvPicPr>
+                    <pic:cNvPr id="1" name=""/>
+                    <pic:cNvPicPr/>
+                  </pic:nvPicPr>
+                  <pic:blipFill>
+                    <a:blip r:embed="rId10"/>
+                    <a:stretch>
+                      <a:fillRect/>
+                    </a:stretch>
+                  </pic:blipFill>
+                  <pic:spPr>
+                    <a:xfrm>
+                      <a:off x="0" y="0"/>
+                      <a:ext cx="5939790" cy="1372870"/>
+                    </a:xfrm>
+                    <a:prstGeom prst="rect">
+                      <a:avLst/>
+                    </a:prstGeom>
+                  </pic:spPr>
+                </pic:pic>
+              </a:graphicData>
+            </a:graphic>
+          </wp:inline>
+        </w:drawing>
+      </w:r>
+    </w:p>
+    <w:p>
+      <w:pPr>
+        <w:pStyle w:val="af5"/>
+        <w:ind w:firstLine="0"/>
+        <w:jc w:val="center"/>
+      </w:pPr>
+    </w:p>
+    <w:p>
+      <w:pPr>
+        <w:pStyle w:val="af5"/>
+        <w:ind w:firstLine="0"/>
+        <w:jc w:val="center"/>
+      </w:pPr>
+      <w:r>
+        <w:t xml:space="preserve">Рисунок </w:t>
+      </w:r>
+      <w:r>
+        <w:t>3</w:t>
+      </w:r>
+      <w:r>
+        <w:t xml:space="preserve"> – Реакция программы на случайный символ в коде</w:t>
+      </w:r>
+    </w:p>
+    <w:p>
+      <w:pPr>
+        <w:pStyle w:val="af5"/>
+        <w:ind w:firstLine="0"/>
+        <w:jc w:val="center"/>
+      </w:pPr>
     </w:p>
     <w:p>
       <w:pPr>
@@ -1811,40 +1885,52 @@
           <w:rFonts w:ascii="Courier New" w:hAnsi="Courier New" w:cs="Courier New"/>
           <w:sz w:val="22"/>
           <w:szCs w:val="22"/>
-        </w:rPr>
-      </w:pPr>
-      <w:r>
-        <w:rPr>
-          <w:rFonts w:ascii="Courier New" w:hAnsi="Courier New" w:cs="Courier New"/>
-          <w:sz w:val="22"/>
-          <w:szCs w:val="22"/>
-        </w:rPr>
-        <w:t>    });</w:t>
-      </w:r>
-    </w:p>
-    <w:p>
-      <w:pPr>
-        <w:shd w:val="clear" w:color="auto" w:fill="FFFFFF"/>
-        <w:spacing w:line="285" w:lineRule="atLeast"/>
-        <w:ind w:firstLine="0"/>
-        <w:jc w:val="left"/>
-        <w:rPr>
-          <w:rFonts w:ascii="Courier New" w:hAnsi="Courier New" w:cs="Courier New"/>
-          <w:sz w:val="22"/>
-          <w:szCs w:val="22"/>
-        </w:rPr>
-      </w:pPr>
-      <w:r>
-        <w:rPr>
-          <w:rFonts w:ascii="Courier New" w:hAnsi="Courier New" w:cs="Courier New"/>
-          <w:sz w:val="22"/>
-          <w:szCs w:val="22"/>
+          <w:lang w:val="en-US"/>
+        </w:rPr>
+      </w:pPr>
+      <w:r>
+        <w:rPr>
+          <w:rFonts w:ascii="Courier New" w:hAnsi="Courier New" w:cs="Courier New"/>
+          <w:sz w:val="22"/>
+          <w:szCs w:val="22"/>
+        </w:rPr>
+        <w:t xml:space="preserve">    </w:t>
+      </w:r>
+      <w:r>
+        <w:rPr>
+          <w:rFonts w:ascii="Courier New" w:hAnsi="Courier New" w:cs="Courier New"/>
+          <w:sz w:val="22"/>
+          <w:szCs w:val="22"/>
+          <w:lang w:val="en-US"/>
         </w:rPr>
         <w:t>});</w:t>
       </w:r>
     </w:p>
     <w:p>
       <w:pPr>
+        <w:shd w:val="clear" w:color="auto" w:fill="FFFFFF"/>
+        <w:spacing w:line="285" w:lineRule="atLeast"/>
+        <w:ind w:firstLine="0"/>
+        <w:jc w:val="left"/>
+        <w:rPr>
+          <w:rFonts w:ascii="Courier New" w:hAnsi="Courier New" w:cs="Courier New"/>
+          <w:sz w:val="22"/>
+          <w:szCs w:val="22"/>
+          <w:lang w:val="en-US"/>
+        </w:rPr>
+      </w:pPr>
+      <w:r>
+        <w:rPr>
+          <w:rFonts w:ascii="Courier New" w:hAnsi="Courier New" w:cs="Courier New"/>
+          <w:sz w:val="22"/>
+          <w:szCs w:val="22"/>
+          <w:lang w:val="en-US"/>
+        </w:rPr>
+        <w:t>});</w:t>
+      </w:r>
+    </w:p>
+    <w:p>
+      <w:pPr>
         <w:pStyle w:val="af5"/>
         <w:ind w:firstLine="0"/>
         <w:jc w:val="left"/>
@@ -1877,7 +1963,21 @@
           <w:szCs w:val="28"/>
           <w:lang w:val="en-US"/>
         </w:rPr>
-        <w:t xml:space="preserve"> service.js </w:t>
+        <w:t xml:space="preserve"> </w:t>
+      </w:r>
+      <w:r>
+        <w:rPr>
+          <w:szCs w:val="28"/>
+          <w:lang w:val="en-US"/>
+        </w:rPr>
+        <w:t>syntaxAnalyzer</w:t>
+      </w:r>
+      <w:r>
+        <w:rPr>
+          <w:szCs w:val="28"/>
+          <w:lang w:val="en-US"/>
+        </w:rPr>
+        <w:t xml:space="preserve">.js </w:t>
       </w:r>
     </w:p>
     <w:p>
@@ -1950,6 +2050,20 @@
           <w:lang w:val="en-US"/>
         </w:rPr>
       </w:pPr>
+    </w:p>
+    <w:p>
+      <w:pPr>
+        <w:shd w:val="clear" w:color="auto" w:fill="FFFFFF"/>
+        <w:spacing w:line="285" w:lineRule="atLeast"/>
+        <w:ind w:firstLine="0"/>
+        <w:jc w:val="left"/>
+        <w:rPr>
+          <w:rFonts w:ascii="Courier New" w:hAnsi="Courier New" w:cs="Courier New"/>
+          <w:sz w:val="22"/>
+          <w:szCs w:val="22"/>
+          <w:lang w:val="en-US"/>
+        </w:rPr>
+      </w:pPr>
       <w:r>
         <w:rPr>
           <w:rFonts w:ascii="Courier New" w:hAnsi="Courier New" w:cs="Courier New"/>
@@ -1969,6 +2083,7 @@
         </w:rPr>
         <w:t>walk(</w:t>
       </w:r>
+      <w:proofErr w:type="spellStart"/>
       <w:proofErr w:type="gramEnd"/>
       <w:r>
         <w:rPr>
@@ -1977,6 +2092,96 @@
           <w:szCs w:val="22"/>
           <w:lang w:val="en-US"/>
         </w:rPr>
+        <w:t>topLevelExpression</w:t>
+      </w:r>
+      <w:proofErr w:type="spellEnd"/>
+      <w:r>
+        <w:rPr>
+          <w:rFonts w:ascii="Courier New" w:hAnsi="Courier New" w:cs="Courier New"/>
+          <w:sz w:val="22"/>
+          <w:szCs w:val="22"/>
+          <w:lang w:val="en-US"/>
+        </w:rPr>
+        <w:t xml:space="preserve"> = false) {</w:t>
+      </w:r>
+    </w:p>
+    <w:p>
+      <w:pPr>
+        <w:shd w:val="clear" w:color="auto" w:fill="FFFFFF"/>
+        <w:spacing w:line="285" w:lineRule="atLeast"/>
+        <w:ind w:firstLine="0"/>
+        <w:jc w:val="left"/>
+        <w:rPr>
+          <w:rFonts w:ascii="Courier New" w:hAnsi="Courier New" w:cs="Courier New"/>
+          <w:sz w:val="22"/>
+          <w:szCs w:val="22"/>
+          <w:lang w:val="en-US"/>
+        </w:rPr>
+      </w:pPr>
+      <w:r>
+        <w:rPr>
+          <w:rFonts w:ascii="Courier New" w:hAnsi="Courier New" w:cs="Courier New"/>
+          <w:sz w:val="22"/>
+          <w:szCs w:val="22"/>
+          <w:lang w:val="en-US"/>
+        </w:rPr>
+        <w:t>        let token = tokens[current];</w:t>
+      </w:r>
+    </w:p>
+    <w:p>
+      <w:pPr>
+        <w:shd w:val="clear" w:color="auto" w:fill="FFFFFF"/>
+        <w:spacing w:line="285" w:lineRule="atLeast"/>
+        <w:ind w:firstLine="0"/>
+        <w:jc w:val="left"/>
+        <w:rPr>
+          <w:rFonts w:ascii="Courier New" w:hAnsi="Courier New" w:cs="Courier New"/>
+          <w:sz w:val="22"/>
+          <w:szCs w:val="22"/>
+          <w:lang w:val="en-US"/>
+        </w:rPr>
+      </w:pPr>
+    </w:p>
+    <w:p>
+      <w:pPr>
+        <w:shd w:val="clear" w:color="auto" w:fill="FFFFFF"/>
+        <w:spacing w:line="285" w:lineRule="atLeast"/>
+        <w:ind w:firstLine="0"/>
+        <w:jc w:val="left"/>
+        <w:rPr>
+          <w:rFonts w:ascii="Courier New" w:hAnsi="Courier New" w:cs="Courier New"/>
+          <w:sz w:val="22"/>
+          <w:szCs w:val="22"/>
+          <w:lang w:val="en-US"/>
+        </w:rPr>
+      </w:pPr>
+      <w:r>
+        <w:rPr>
+          <w:rFonts w:ascii="Courier New" w:hAnsi="Courier New" w:cs="Courier New"/>
+          <w:sz w:val="22"/>
+          <w:szCs w:val="22"/>
+          <w:lang w:val="en-US"/>
+        </w:rPr>
+        <w:t>        if (</w:t>
+      </w:r>
+      <w:proofErr w:type="spellStart"/>
+      <w:r>
+        <w:rPr>
+          <w:rFonts w:ascii="Courier New" w:hAnsi="Courier New" w:cs="Courier New"/>
+          <w:sz w:val="22"/>
+          <w:szCs w:val="22"/>
+          <w:lang w:val="en-US"/>
+        </w:rPr>
+        <w:t>topLevelExpression</w:t>
+      </w:r>
+      <w:proofErr w:type="spellEnd"/>
+      <w:r>
+        <w:rPr>
+          <w:rFonts w:ascii="Courier New" w:hAnsi="Courier New" w:cs="Courier New"/>
+          <w:sz w:val="22"/>
+          <w:szCs w:val="22"/>
+          <w:lang w:val="en-US"/>
+        </w:rPr>
         <w:t>) {</w:t>
       </w:r>
     </w:p>
@@ -2000,30 +2205,7 @@
           <w:szCs w:val="22"/>
           <w:lang w:val="en-US"/>
         </w:rPr>
-        <w:t>        let token = tokens[current];</w:t>
-      </w:r>
-    </w:p>
-    <w:p>
-      <w:pPr>
-        <w:shd w:val="clear" w:color="auto" w:fill="FFFFFF"/>
-        <w:spacing w:line="285" w:lineRule="atLeast"/>
-        <w:ind w:firstLine="0"/>
-        <w:jc w:val="left"/>
-        <w:rPr>
-          <w:rFonts w:ascii="Courier New" w:hAnsi="Courier New" w:cs="Courier New"/>
-          <w:sz w:val="22"/>
-          <w:szCs w:val="22"/>
-          <w:lang w:val="en-US"/>
-        </w:rPr>
-      </w:pPr>
-      <w:r>
-        <w:rPr>
-          <w:rFonts w:ascii="Courier New" w:hAnsi="Courier New" w:cs="Courier New"/>
-          <w:sz w:val="22"/>
-          <w:szCs w:val="22"/>
-          <w:lang w:val="en-US"/>
-        </w:rPr>
-        <w:t>        if (</w:t>
+        <w:t>            if (</w:t>
       </w:r>
       <w:proofErr w:type="spellStart"/>
       <w:proofErr w:type="gramStart"/>
@@ -2045,119 +2227,50 @@
           <w:szCs w:val="22"/>
           <w:lang w:val="en-US"/>
         </w:rPr>
-        <w:t xml:space="preserve"> === 'LEFT_BRACKET') {</w:t>
-      </w:r>
-    </w:p>
-    <w:p>
-      <w:pPr>
-        <w:shd w:val="clear" w:color="auto" w:fill="FFFFFF"/>
-        <w:spacing w:line="285" w:lineRule="atLeast"/>
-        <w:ind w:firstLine="0"/>
-        <w:jc w:val="left"/>
-        <w:rPr>
-          <w:rFonts w:ascii="Courier New" w:hAnsi="Courier New" w:cs="Courier New"/>
-          <w:sz w:val="22"/>
-          <w:szCs w:val="22"/>
-          <w:lang w:val="en-US"/>
-        </w:rPr>
-      </w:pPr>
-      <w:r>
-        <w:rPr>
-          <w:rFonts w:ascii="Courier New" w:hAnsi="Courier New" w:cs="Courier New"/>
-          <w:sz w:val="22"/>
-          <w:szCs w:val="22"/>
-          <w:lang w:val="en-US"/>
-        </w:rPr>
-        <w:t>            token = tokens[++current];</w:t>
-      </w:r>
-    </w:p>
-    <w:p>
-      <w:pPr>
-        <w:shd w:val="clear" w:color="auto" w:fill="FFFFFF"/>
-        <w:spacing w:line="285" w:lineRule="atLeast"/>
-        <w:ind w:firstLine="0"/>
-        <w:jc w:val="left"/>
-        <w:rPr>
-          <w:rFonts w:ascii="Courier New" w:hAnsi="Courier New" w:cs="Courier New"/>
-          <w:sz w:val="22"/>
-          <w:szCs w:val="22"/>
-          <w:lang w:val="en-US"/>
-        </w:rPr>
-      </w:pPr>
-      <w:r>
-        <w:rPr>
-          <w:rFonts w:ascii="Courier New" w:hAnsi="Courier New" w:cs="Courier New"/>
-          <w:sz w:val="22"/>
-          <w:szCs w:val="22"/>
-          <w:lang w:val="en-US"/>
-        </w:rPr>
-        <w:t>            const node = {</w:t>
-      </w:r>
-    </w:p>
-    <w:p>
-      <w:pPr>
-        <w:shd w:val="clear" w:color="auto" w:fill="FFFFFF"/>
-        <w:spacing w:line="285" w:lineRule="atLeast"/>
-        <w:ind w:firstLine="0"/>
-        <w:jc w:val="left"/>
-        <w:rPr>
-          <w:rFonts w:ascii="Courier New" w:hAnsi="Courier New" w:cs="Courier New"/>
-          <w:sz w:val="22"/>
-          <w:szCs w:val="22"/>
-          <w:lang w:val="en-US"/>
-        </w:rPr>
-      </w:pPr>
-      <w:r>
-        <w:rPr>
-          <w:rFonts w:ascii="Courier New" w:hAnsi="Courier New" w:cs="Courier New"/>
-          <w:sz w:val="22"/>
-          <w:szCs w:val="22"/>
-          <w:lang w:val="en-US"/>
-        </w:rPr>
-        <w:t>                type: '</w:t>
-      </w:r>
-      <w:proofErr w:type="spellStart"/>
-      <w:r>
-        <w:rPr>
-          <w:rFonts w:ascii="Courier New" w:hAnsi="Courier New" w:cs="Courier New"/>
-          <w:sz w:val="22"/>
-          <w:szCs w:val="22"/>
-          <w:lang w:val="en-US"/>
-        </w:rPr>
-        <w:t>CallExpression</w:t>
-      </w:r>
-      <w:proofErr w:type="spellEnd"/>
-      <w:r>
-        <w:rPr>
-          <w:rFonts w:ascii="Courier New" w:hAnsi="Courier New" w:cs="Courier New"/>
-          <w:sz w:val="22"/>
-          <w:szCs w:val="22"/>
-          <w:lang w:val="en-US"/>
-        </w:rPr>
-        <w:t>',</w:t>
-      </w:r>
-    </w:p>
-    <w:p>
-      <w:pPr>
-        <w:shd w:val="clear" w:color="auto" w:fill="FFFFFF"/>
-        <w:spacing w:line="285" w:lineRule="atLeast"/>
-        <w:ind w:firstLine="0"/>
-        <w:jc w:val="left"/>
-        <w:rPr>
-          <w:rFonts w:ascii="Courier New" w:hAnsi="Courier New" w:cs="Courier New"/>
-          <w:sz w:val="22"/>
-          <w:szCs w:val="22"/>
-          <w:lang w:val="en-US"/>
-        </w:rPr>
-      </w:pPr>
-      <w:r>
-        <w:rPr>
-          <w:rFonts w:ascii="Courier New" w:hAnsi="Courier New" w:cs="Courier New"/>
-          <w:sz w:val="22"/>
-          <w:szCs w:val="22"/>
-          <w:lang w:val="en-US"/>
-        </w:rPr>
-        <w:t xml:space="preserve">                name: </w:t>
+        <w:t xml:space="preserve"> !== 'LEFT_BRACKET') {</w:t>
+      </w:r>
+    </w:p>
+    <w:p>
+      <w:pPr>
+        <w:shd w:val="clear" w:color="auto" w:fill="FFFFFF"/>
+        <w:spacing w:line="285" w:lineRule="atLeast"/>
+        <w:ind w:firstLine="0"/>
+        <w:jc w:val="left"/>
+        <w:rPr>
+          <w:rFonts w:ascii="Courier New" w:hAnsi="Courier New" w:cs="Courier New"/>
+          <w:sz w:val="22"/>
+          <w:szCs w:val="22"/>
+          <w:lang w:val="en-US"/>
+        </w:rPr>
+      </w:pPr>
+      <w:r>
+        <w:rPr>
+          <w:rFonts w:ascii="Courier New" w:hAnsi="Courier New" w:cs="Courier New"/>
+          <w:sz w:val="22"/>
+          <w:szCs w:val="22"/>
+          <w:lang w:val="en-US"/>
+        </w:rPr>
+        <w:t xml:space="preserve">                throw new </w:t>
+      </w:r>
+      <w:proofErr w:type="gramStart"/>
+      <w:r>
+        <w:rPr>
+          <w:rFonts w:ascii="Courier New" w:hAnsi="Courier New" w:cs="Courier New"/>
+          <w:sz w:val="22"/>
+          <w:szCs w:val="22"/>
+          <w:lang w:val="en-US"/>
+        </w:rPr>
+        <w:t>Error(</w:t>
+      </w:r>
+      <w:proofErr w:type="gramEnd"/>
+      <w:r>
+        <w:rPr>
+          <w:rFonts w:ascii="Courier New" w:hAnsi="Courier New" w:cs="Courier New"/>
+          <w:sz w:val="22"/>
+          <w:szCs w:val="22"/>
+          <w:lang w:val="en-US"/>
+        </w:rPr>
+        <w:t>`Syntax Error. Line number: ${</w:t>
       </w:r>
       <w:proofErr w:type="spellStart"/>
       <w:proofErr w:type="gramStart"/>
@@ -2168,7 +2281,7 @@
           <w:szCs w:val="22"/>
           <w:lang w:val="en-US"/>
         </w:rPr>
-        <w:t>token.element</w:t>
+        <w:t>token.lineNumber</w:t>
       </w:r>
       <w:proofErr w:type="spellEnd"/>
       <w:proofErr w:type="gramEnd"/>
@@ -2179,99 +2292,7 @@
           <w:szCs w:val="22"/>
           <w:lang w:val="en-US"/>
         </w:rPr>
-        <w:t>,</w:t>
-      </w:r>
-    </w:p>
-    <w:p>
-      <w:pPr>
-        <w:shd w:val="clear" w:color="auto" w:fill="FFFFFF"/>
-        <w:spacing w:line="285" w:lineRule="atLeast"/>
-        <w:ind w:firstLine="0"/>
-        <w:jc w:val="left"/>
-        <w:rPr>
-          <w:rFonts w:ascii="Courier New" w:hAnsi="Courier New" w:cs="Courier New"/>
-          <w:sz w:val="22"/>
-          <w:szCs w:val="22"/>
-          <w:lang w:val="en-US"/>
-        </w:rPr>
-      </w:pPr>
-      <w:r>
-        <w:rPr>
-          <w:rFonts w:ascii="Courier New" w:hAnsi="Courier New" w:cs="Courier New"/>
-          <w:sz w:val="22"/>
-          <w:szCs w:val="22"/>
-          <w:lang w:val="en-US"/>
-        </w:rPr>
-        <w:t>                params: []</w:t>
-      </w:r>
-    </w:p>
-    <w:p>
-      <w:pPr>
-        <w:shd w:val="clear" w:color="auto" w:fill="FFFFFF"/>
-        <w:spacing w:line="285" w:lineRule="atLeast"/>
-        <w:ind w:firstLine="0"/>
-        <w:jc w:val="left"/>
-        <w:rPr>
-          <w:rFonts w:ascii="Courier New" w:hAnsi="Courier New" w:cs="Courier New"/>
-          <w:sz w:val="22"/>
-          <w:szCs w:val="22"/>
-          <w:lang w:val="en-US"/>
-        </w:rPr>
-      </w:pPr>
-      <w:r>
-        <w:rPr>
-          <w:rFonts w:ascii="Courier New" w:hAnsi="Courier New" w:cs="Courier New"/>
-          <w:sz w:val="22"/>
-          <w:szCs w:val="22"/>
-          <w:lang w:val="en-US"/>
-        </w:rPr>
-        <w:t>            };</w:t>
-      </w:r>
-    </w:p>
-    <w:p>
-      <w:pPr>
-        <w:shd w:val="clear" w:color="auto" w:fill="FFFFFF"/>
-        <w:spacing w:line="285" w:lineRule="atLeast"/>
-        <w:ind w:firstLine="0"/>
-        <w:jc w:val="left"/>
-        <w:rPr>
-          <w:rFonts w:ascii="Courier New" w:hAnsi="Courier New" w:cs="Courier New"/>
-          <w:sz w:val="22"/>
-          <w:szCs w:val="22"/>
-          <w:lang w:val="en-US"/>
-        </w:rPr>
-      </w:pPr>
-      <w:r>
-        <w:rPr>
-          <w:rFonts w:ascii="Courier New" w:hAnsi="Courier New" w:cs="Courier New"/>
-          <w:sz w:val="22"/>
-          <w:szCs w:val="22"/>
-          <w:lang w:val="en-US"/>
-        </w:rPr>
-        <w:t>            token = tokens[++current];</w:t>
-      </w:r>
-    </w:p>
-    <w:p>
-      <w:pPr>
-        <w:shd w:val="clear" w:color="auto" w:fill="FFFFFF"/>
-        <w:spacing w:line="285" w:lineRule="atLeast"/>
-        <w:ind w:firstLine="0"/>
-        <w:jc w:val="left"/>
-        <w:rPr>
-          <w:rFonts w:ascii="Courier New" w:hAnsi="Courier New" w:cs="Courier New"/>
-          <w:sz w:val="22"/>
-          <w:szCs w:val="22"/>
-          <w:lang w:val="en-US"/>
-        </w:rPr>
-      </w:pPr>
-      <w:r>
-        <w:rPr>
-          <w:rFonts w:ascii="Courier New" w:hAnsi="Courier New" w:cs="Courier New"/>
-          <w:sz w:val="22"/>
-          <w:szCs w:val="22"/>
-          <w:lang w:val="en-US"/>
-        </w:rPr>
-        <w:t>            while (</w:t>
+        <w:t>}. Token Index: ${</w:t>
       </w:r>
       <w:proofErr w:type="spellStart"/>
       <w:proofErr w:type="gramStart"/>
@@ -2282,7 +2303,7 @@
           <w:szCs w:val="22"/>
           <w:lang w:val="en-US"/>
         </w:rPr>
-        <w:t>token.type</w:t>
+        <w:t>token.tokenIndex</w:t>
       </w:r>
       <w:proofErr w:type="spellEnd"/>
       <w:proofErr w:type="gramEnd"/>
@@ -2293,30 +2314,90 @@
           <w:szCs w:val="22"/>
           <w:lang w:val="en-US"/>
         </w:rPr>
-        <w:t xml:space="preserve"> !== 'RIGHT_BRACKET') {</w:t>
-      </w:r>
-    </w:p>
-    <w:p>
-      <w:pPr>
-        <w:shd w:val="clear" w:color="auto" w:fill="FFFFFF"/>
-        <w:spacing w:line="285" w:lineRule="atLeast"/>
-        <w:ind w:firstLine="0"/>
-        <w:jc w:val="left"/>
-        <w:rPr>
-          <w:rFonts w:ascii="Courier New" w:hAnsi="Courier New" w:cs="Courier New"/>
-          <w:sz w:val="22"/>
-          <w:szCs w:val="22"/>
-          <w:lang w:val="en-US"/>
-        </w:rPr>
-      </w:pPr>
-      <w:r>
-        <w:rPr>
-          <w:rFonts w:ascii="Courier New" w:hAnsi="Courier New" w:cs="Courier New"/>
-          <w:sz w:val="22"/>
-          <w:szCs w:val="22"/>
-          <w:lang w:val="en-US"/>
-        </w:rPr>
-        <w:t xml:space="preserve">                </w:t>
+        <w:t>}. Expected (`);</w:t>
+      </w:r>
+    </w:p>
+    <w:p>
+      <w:pPr>
+        <w:shd w:val="clear" w:color="auto" w:fill="FFFFFF"/>
+        <w:spacing w:line="285" w:lineRule="atLeast"/>
+        <w:ind w:firstLine="0"/>
+        <w:jc w:val="left"/>
+        <w:rPr>
+          <w:rFonts w:ascii="Courier New" w:hAnsi="Courier New" w:cs="Courier New"/>
+          <w:sz w:val="22"/>
+          <w:szCs w:val="22"/>
+          <w:lang w:val="en-US"/>
+        </w:rPr>
+      </w:pPr>
+      <w:r>
+        <w:rPr>
+          <w:rFonts w:ascii="Courier New" w:hAnsi="Courier New" w:cs="Courier New"/>
+          <w:sz w:val="22"/>
+          <w:szCs w:val="22"/>
+          <w:lang w:val="en-US"/>
+        </w:rPr>
+        <w:t>            }</w:t>
+      </w:r>
+    </w:p>
+    <w:p>
+      <w:pPr>
+        <w:shd w:val="clear" w:color="auto" w:fill="FFFFFF"/>
+        <w:spacing w:line="285" w:lineRule="atLeast"/>
+        <w:ind w:firstLine="0"/>
+        <w:jc w:val="left"/>
+        <w:rPr>
+          <w:rFonts w:ascii="Courier New" w:hAnsi="Courier New" w:cs="Courier New"/>
+          <w:sz w:val="22"/>
+          <w:szCs w:val="22"/>
+          <w:lang w:val="en-US"/>
+        </w:rPr>
+      </w:pPr>
+      <w:r>
+        <w:rPr>
+          <w:rFonts w:ascii="Courier New" w:hAnsi="Courier New" w:cs="Courier New"/>
+          <w:sz w:val="22"/>
+          <w:szCs w:val="22"/>
+          <w:lang w:val="en-US"/>
+        </w:rPr>
+        <w:t>        }</w:t>
+      </w:r>
+    </w:p>
+    <w:p>
+      <w:pPr>
+        <w:shd w:val="clear" w:color="auto" w:fill="FFFFFF"/>
+        <w:spacing w:line="285" w:lineRule="atLeast"/>
+        <w:ind w:firstLine="0"/>
+        <w:jc w:val="left"/>
+        <w:rPr>
+          <w:rFonts w:ascii="Courier New" w:hAnsi="Courier New" w:cs="Courier New"/>
+          <w:sz w:val="22"/>
+          <w:szCs w:val="22"/>
+          <w:lang w:val="en-US"/>
+        </w:rPr>
+      </w:pPr>
+    </w:p>
+    <w:p>
+      <w:pPr>
+        <w:shd w:val="clear" w:color="auto" w:fill="FFFFFF"/>
+        <w:spacing w:line="285" w:lineRule="atLeast"/>
+        <w:ind w:firstLine="0"/>
+        <w:jc w:val="left"/>
+        <w:rPr>
+          <w:rFonts w:ascii="Courier New" w:hAnsi="Courier New" w:cs="Courier New"/>
+          <w:sz w:val="22"/>
+          <w:szCs w:val="22"/>
+          <w:lang w:val="en-US"/>
+        </w:rPr>
+      </w:pPr>
+      <w:r>
+        <w:rPr>
+          <w:rFonts w:ascii="Courier New" w:hAnsi="Courier New" w:cs="Courier New"/>
+          <w:sz w:val="22"/>
+          <w:szCs w:val="22"/>
+          <w:lang w:val="en-US"/>
+        </w:rPr>
+        <w:t>        if (</w:t>
       </w:r>
       <w:proofErr w:type="spellStart"/>
       <w:proofErr w:type="gramStart"/>
@@ -2327,8 +2408,9 @@
           <w:szCs w:val="22"/>
           <w:lang w:val="en-US"/>
         </w:rPr>
-        <w:t>node.params</w:t>
-      </w:r>
+        <w:t>token.type</w:t>
+      </w:r>
+      <w:proofErr w:type="spellEnd"/>
       <w:proofErr w:type="gramEnd"/>
       <w:r>
         <w:rPr>
@@ -2337,7 +2419,100 @@
           <w:szCs w:val="22"/>
           <w:lang w:val="en-US"/>
         </w:rPr>
-        <w:t>.push</w:t>
+        <w:t xml:space="preserve"> === 'LEFT_BRACKET') {</w:t>
+      </w:r>
+    </w:p>
+    <w:p>
+      <w:pPr>
+        <w:shd w:val="clear" w:color="auto" w:fill="FFFFFF"/>
+        <w:spacing w:line="285" w:lineRule="atLeast"/>
+        <w:ind w:firstLine="0"/>
+        <w:jc w:val="left"/>
+        <w:rPr>
+          <w:rFonts w:ascii="Courier New" w:hAnsi="Courier New" w:cs="Courier New"/>
+          <w:sz w:val="22"/>
+          <w:szCs w:val="22"/>
+          <w:lang w:val="en-US"/>
+        </w:rPr>
+      </w:pPr>
+      <w:r>
+        <w:rPr>
+          <w:rFonts w:ascii="Courier New" w:hAnsi="Courier New" w:cs="Courier New"/>
+          <w:sz w:val="22"/>
+          <w:szCs w:val="22"/>
+          <w:lang w:val="en-US"/>
+        </w:rPr>
+        <w:t>            token = tokens[++current];</w:t>
+      </w:r>
+    </w:p>
+    <w:p>
+      <w:pPr>
+        <w:shd w:val="clear" w:color="auto" w:fill="FFFFFF"/>
+        <w:spacing w:line="285" w:lineRule="atLeast"/>
+        <w:ind w:firstLine="0"/>
+        <w:jc w:val="left"/>
+        <w:rPr>
+          <w:rFonts w:ascii="Courier New" w:hAnsi="Courier New" w:cs="Courier New"/>
+          <w:sz w:val="22"/>
+          <w:szCs w:val="22"/>
+          <w:lang w:val="en-US"/>
+        </w:rPr>
+      </w:pPr>
+    </w:p>
+    <w:p>
+      <w:pPr>
+        <w:shd w:val="clear" w:color="auto" w:fill="FFFFFF"/>
+        <w:spacing w:line="285" w:lineRule="atLeast"/>
+        <w:ind w:firstLine="0"/>
+        <w:jc w:val="left"/>
+        <w:rPr>
+          <w:rFonts w:ascii="Courier New" w:hAnsi="Courier New" w:cs="Courier New"/>
+          <w:sz w:val="22"/>
+          <w:szCs w:val="22"/>
+          <w:lang w:val="en-US"/>
+        </w:rPr>
+      </w:pPr>
+      <w:r>
+        <w:rPr>
+          <w:rFonts w:ascii="Courier New" w:hAnsi="Courier New" w:cs="Courier New"/>
+          <w:sz w:val="22"/>
+          <w:szCs w:val="22"/>
+          <w:lang w:val="en-US"/>
+        </w:rPr>
+        <w:t>            const node = {</w:t>
+      </w:r>
+    </w:p>
+    <w:p>
+      <w:pPr>
+        <w:shd w:val="clear" w:color="auto" w:fill="FFFFFF"/>
+        <w:spacing w:line="285" w:lineRule="atLeast"/>
+        <w:ind w:firstLine="0"/>
+        <w:jc w:val="left"/>
+        <w:rPr>
+          <w:rFonts w:ascii="Courier New" w:hAnsi="Courier New" w:cs="Courier New"/>
+          <w:sz w:val="22"/>
+          <w:szCs w:val="22"/>
+          <w:lang w:val="en-US"/>
+        </w:rPr>
+      </w:pPr>
+      <w:r>
+        <w:rPr>
+          <w:rFonts w:ascii="Courier New" w:hAnsi="Courier New" w:cs="Courier New"/>
+          <w:sz w:val="22"/>
+          <w:szCs w:val="22"/>
+          <w:lang w:val="en-US"/>
+        </w:rPr>
+        <w:t>                type: '</w:t>
+      </w:r>
+      <w:proofErr w:type="spellStart"/>
+      <w:r>
+        <w:rPr>
+          <w:rFonts w:ascii="Courier New" w:hAnsi="Courier New" w:cs="Courier New"/>
+          <w:sz w:val="22"/>
+          <w:szCs w:val="22"/>
+          <w:lang w:val="en-US"/>
+        </w:rPr>
+        <w:t>CallExpression</w:t>
       </w:r>
       <w:proofErr w:type="spellEnd"/>
       <w:r>
@@ -2347,160 +2522,30 @@
           <w:szCs w:val="22"/>
           <w:lang w:val="en-US"/>
         </w:rPr>
-        <w:t>(walk());</w:t>
-      </w:r>
-    </w:p>
-    <w:p>
-      <w:pPr>
-        <w:shd w:val="clear" w:color="auto" w:fill="FFFFFF"/>
-        <w:spacing w:line="285" w:lineRule="atLeast"/>
-        <w:ind w:firstLine="0"/>
-        <w:jc w:val="left"/>
-        <w:rPr>
-          <w:rFonts w:ascii="Courier New" w:hAnsi="Courier New" w:cs="Courier New"/>
-          <w:sz w:val="22"/>
-          <w:szCs w:val="22"/>
-          <w:lang w:val="en-US"/>
-        </w:rPr>
-      </w:pPr>
-      <w:r>
-        <w:rPr>
-          <w:rFonts w:ascii="Courier New" w:hAnsi="Courier New" w:cs="Courier New"/>
-          <w:sz w:val="22"/>
-          <w:szCs w:val="22"/>
-          <w:lang w:val="en-US"/>
-        </w:rPr>
-        <w:t>                token = tokens[current];</w:t>
-      </w:r>
-    </w:p>
-    <w:p>
-      <w:pPr>
-        <w:shd w:val="clear" w:color="auto" w:fill="FFFFFF"/>
-        <w:spacing w:line="285" w:lineRule="atLeast"/>
-        <w:ind w:firstLine="0"/>
-        <w:jc w:val="left"/>
-        <w:rPr>
-          <w:rFonts w:ascii="Courier New" w:hAnsi="Courier New" w:cs="Courier New"/>
-          <w:sz w:val="22"/>
-          <w:szCs w:val="22"/>
-          <w:lang w:val="en-US"/>
-        </w:rPr>
-      </w:pPr>
-      <w:r>
-        <w:rPr>
-          <w:rFonts w:ascii="Courier New" w:hAnsi="Courier New" w:cs="Courier New"/>
-          <w:sz w:val="22"/>
-          <w:szCs w:val="22"/>
-          <w:lang w:val="en-US"/>
-        </w:rPr>
-        <w:t>            }</w:t>
-      </w:r>
-    </w:p>
-    <w:p>
-      <w:pPr>
-        <w:shd w:val="clear" w:color="auto" w:fill="FFFFFF"/>
-        <w:spacing w:line="285" w:lineRule="atLeast"/>
-        <w:ind w:firstLine="0"/>
-        <w:jc w:val="left"/>
-        <w:rPr>
-          <w:rFonts w:ascii="Courier New" w:hAnsi="Courier New" w:cs="Courier New"/>
-          <w:sz w:val="22"/>
-          <w:szCs w:val="22"/>
-          <w:lang w:val="en-US"/>
-        </w:rPr>
-      </w:pPr>
-    </w:p>
-    <w:p>
-      <w:pPr>
-        <w:shd w:val="clear" w:color="auto" w:fill="FFFFFF"/>
-        <w:spacing w:line="285" w:lineRule="atLeast"/>
-        <w:ind w:firstLine="0"/>
-        <w:jc w:val="left"/>
-        <w:rPr>
-          <w:rFonts w:ascii="Courier New" w:hAnsi="Courier New" w:cs="Courier New"/>
-          <w:sz w:val="22"/>
-          <w:szCs w:val="22"/>
-          <w:lang w:val="en-US"/>
-        </w:rPr>
-      </w:pPr>
-      <w:r>
-        <w:rPr>
-          <w:rFonts w:ascii="Courier New" w:hAnsi="Courier New" w:cs="Courier New"/>
-          <w:sz w:val="22"/>
-          <w:szCs w:val="22"/>
-          <w:lang w:val="en-US"/>
-        </w:rPr>
-        <w:t>            current++;</w:t>
-      </w:r>
-    </w:p>
-    <w:p>
-      <w:pPr>
-        <w:shd w:val="clear" w:color="auto" w:fill="FFFFFF"/>
-        <w:spacing w:line="285" w:lineRule="atLeast"/>
-        <w:ind w:firstLine="0"/>
-        <w:jc w:val="left"/>
-        <w:rPr>
-          <w:rFonts w:ascii="Courier New" w:hAnsi="Courier New" w:cs="Courier New"/>
-          <w:sz w:val="22"/>
-          <w:szCs w:val="22"/>
-          <w:lang w:val="en-US"/>
-        </w:rPr>
-      </w:pPr>
-      <w:r>
-        <w:rPr>
-          <w:rFonts w:ascii="Courier New" w:hAnsi="Courier New" w:cs="Courier New"/>
-          <w:sz w:val="22"/>
-          <w:szCs w:val="22"/>
-          <w:lang w:val="en-US"/>
-        </w:rPr>
-        <w:t>            return node;</w:t>
-      </w:r>
-    </w:p>
-    <w:p>
-      <w:pPr>
-        <w:shd w:val="clear" w:color="auto" w:fill="FFFFFF"/>
-        <w:spacing w:line="285" w:lineRule="atLeast"/>
-        <w:ind w:firstLine="0"/>
-        <w:jc w:val="left"/>
-        <w:rPr>
-          <w:rFonts w:ascii="Courier New" w:hAnsi="Courier New" w:cs="Courier New"/>
-          <w:sz w:val="22"/>
-          <w:szCs w:val="22"/>
-          <w:lang w:val="en-US"/>
-        </w:rPr>
-      </w:pPr>
-      <w:r>
-        <w:rPr>
-          <w:rFonts w:ascii="Courier New" w:hAnsi="Courier New" w:cs="Courier New"/>
-          <w:sz w:val="22"/>
-          <w:szCs w:val="22"/>
-          <w:lang w:val="en-US"/>
-        </w:rPr>
-        <w:t>        }</w:t>
-      </w:r>
-    </w:p>
-    <w:p>
-      <w:pPr>
-        <w:shd w:val="clear" w:color="auto" w:fill="FFFFFF"/>
-        <w:spacing w:line="285" w:lineRule="atLeast"/>
-        <w:ind w:firstLine="0"/>
-        <w:jc w:val="left"/>
-        <w:rPr>
-          <w:rFonts w:ascii="Courier New" w:hAnsi="Courier New" w:cs="Courier New"/>
-          <w:sz w:val="22"/>
-          <w:szCs w:val="22"/>
-          <w:lang w:val="en-US"/>
-        </w:rPr>
-      </w:pPr>
-      <w:r>
-        <w:rPr>
-          <w:rFonts w:ascii="Courier New" w:hAnsi="Courier New" w:cs="Courier New"/>
-          <w:sz w:val="22"/>
-          <w:szCs w:val="22"/>
-          <w:lang w:val="en-US"/>
-        </w:rPr>
-        <w:lastRenderedPageBreak/>
-        <w:t>        if (</w:t>
+        <w:t>',</w:t>
+      </w:r>
+    </w:p>
+    <w:p>
+      <w:pPr>
+        <w:shd w:val="clear" w:color="auto" w:fill="FFFFFF"/>
+        <w:spacing w:line="285" w:lineRule="atLeast"/>
+        <w:ind w:firstLine="0"/>
+        <w:jc w:val="left"/>
+        <w:rPr>
+          <w:rFonts w:ascii="Courier New" w:hAnsi="Courier New" w:cs="Courier New"/>
+          <w:sz w:val="22"/>
+          <w:szCs w:val="22"/>
+          <w:lang w:val="en-US"/>
+        </w:rPr>
+      </w:pPr>
+      <w:r>
+        <w:rPr>
+          <w:rFonts w:ascii="Courier New" w:hAnsi="Courier New" w:cs="Courier New"/>
+          <w:sz w:val="22"/>
+          <w:szCs w:val="22"/>
+          <w:lang w:val="en-US"/>
+        </w:rPr>
+        <w:t xml:space="preserve">                name: </w:t>
       </w:r>
       <w:proofErr w:type="spellStart"/>
       <w:proofErr w:type="gramStart"/>
@@ -2511,7 +2556,7 @@
           <w:szCs w:val="22"/>
           <w:lang w:val="en-US"/>
         </w:rPr>
-        <w:t>token.type</w:t>
+        <w:t>token.element</w:t>
       </w:r>
       <w:proofErr w:type="spellEnd"/>
       <w:proofErr w:type="gramEnd"/>
@@ -2522,139 +2567,127 @@
           <w:szCs w:val="22"/>
           <w:lang w:val="en-US"/>
         </w:rPr>
-        <w:t xml:space="preserve"> === 'SYS_FUNC' || </w:t>
-      </w:r>
-      <w:proofErr w:type="spellStart"/>
-      <w:r>
-        <w:rPr>
-          <w:rFonts w:ascii="Courier New" w:hAnsi="Courier New" w:cs="Courier New"/>
-          <w:sz w:val="22"/>
-          <w:szCs w:val="22"/>
-          <w:lang w:val="en-US"/>
-        </w:rPr>
-        <w:t>token.type</w:t>
-      </w:r>
-      <w:proofErr w:type="spellEnd"/>
-      <w:r>
-        <w:rPr>
-          <w:rFonts w:ascii="Courier New" w:hAnsi="Courier New" w:cs="Courier New"/>
-          <w:sz w:val="22"/>
-          <w:szCs w:val="22"/>
-          <w:lang w:val="en-US"/>
-        </w:rPr>
-        <w:t xml:space="preserve"> === 'OPERATOR' || </w:t>
-      </w:r>
-      <w:proofErr w:type="spellStart"/>
-      <w:r>
-        <w:rPr>
-          <w:rFonts w:ascii="Courier New" w:hAnsi="Courier New" w:cs="Courier New"/>
-          <w:sz w:val="22"/>
-          <w:szCs w:val="22"/>
-          <w:lang w:val="en-US"/>
-        </w:rPr>
-        <w:t>token.type</w:t>
-      </w:r>
-      <w:proofErr w:type="spellEnd"/>
-      <w:r>
-        <w:rPr>
-          <w:rFonts w:ascii="Courier New" w:hAnsi="Courier New" w:cs="Courier New"/>
-          <w:sz w:val="22"/>
-          <w:szCs w:val="22"/>
-          <w:lang w:val="en-US"/>
-        </w:rPr>
-        <w:t xml:space="preserve"> === 'KEYWORD') {</w:t>
-      </w:r>
-    </w:p>
-    <w:p>
-      <w:pPr>
-        <w:shd w:val="clear" w:color="auto" w:fill="FFFFFF"/>
-        <w:spacing w:line="285" w:lineRule="atLeast"/>
-        <w:ind w:firstLine="0"/>
-        <w:jc w:val="left"/>
-        <w:rPr>
-          <w:rFonts w:ascii="Courier New" w:hAnsi="Courier New" w:cs="Courier New"/>
-          <w:sz w:val="22"/>
-          <w:szCs w:val="22"/>
-          <w:lang w:val="en-US"/>
-        </w:rPr>
-      </w:pPr>
-      <w:r>
-        <w:rPr>
-          <w:rFonts w:ascii="Courier New" w:hAnsi="Courier New" w:cs="Courier New"/>
-          <w:sz w:val="22"/>
-          <w:szCs w:val="22"/>
-          <w:lang w:val="en-US"/>
-        </w:rPr>
-        <w:t>            current++;</w:t>
-      </w:r>
-    </w:p>
-    <w:p>
-      <w:pPr>
-        <w:shd w:val="clear" w:color="auto" w:fill="FFFFFF"/>
-        <w:spacing w:line="285" w:lineRule="atLeast"/>
-        <w:ind w:firstLine="0"/>
-        <w:jc w:val="left"/>
-        <w:rPr>
-          <w:rFonts w:ascii="Courier New" w:hAnsi="Courier New" w:cs="Courier New"/>
-          <w:sz w:val="22"/>
-          <w:szCs w:val="22"/>
-          <w:lang w:val="en-US"/>
-        </w:rPr>
-      </w:pPr>
-      <w:r>
-        <w:rPr>
-          <w:rFonts w:ascii="Courier New" w:hAnsi="Courier New" w:cs="Courier New"/>
-          <w:sz w:val="22"/>
-          <w:szCs w:val="22"/>
-          <w:lang w:val="en-US"/>
-        </w:rPr>
-        <w:t>            return {</w:t>
-      </w:r>
-    </w:p>
-    <w:p>
-      <w:pPr>
-        <w:shd w:val="clear" w:color="auto" w:fill="FFFFFF"/>
-        <w:spacing w:line="285" w:lineRule="atLeast"/>
-        <w:ind w:firstLine="0"/>
-        <w:jc w:val="left"/>
-        <w:rPr>
-          <w:rFonts w:ascii="Courier New" w:hAnsi="Courier New" w:cs="Courier New"/>
-          <w:sz w:val="22"/>
-          <w:szCs w:val="22"/>
-          <w:lang w:val="en-US"/>
-        </w:rPr>
-      </w:pPr>
-      <w:r>
-        <w:rPr>
-          <w:rFonts w:ascii="Courier New" w:hAnsi="Courier New" w:cs="Courier New"/>
-          <w:sz w:val="22"/>
-          <w:szCs w:val="22"/>
-          <w:lang w:val="en-US"/>
-        </w:rPr>
-        <w:t>                type: 'Identifier',</w:t>
-      </w:r>
-    </w:p>
-    <w:p>
-      <w:pPr>
-        <w:shd w:val="clear" w:color="auto" w:fill="FFFFFF"/>
-        <w:spacing w:line="285" w:lineRule="atLeast"/>
-        <w:ind w:firstLine="0"/>
-        <w:jc w:val="left"/>
-        <w:rPr>
-          <w:rFonts w:ascii="Courier New" w:hAnsi="Courier New" w:cs="Courier New"/>
-          <w:sz w:val="22"/>
-          <w:szCs w:val="22"/>
-          <w:lang w:val="en-US"/>
-        </w:rPr>
-      </w:pPr>
-      <w:r>
-        <w:rPr>
-          <w:rFonts w:ascii="Courier New" w:hAnsi="Courier New" w:cs="Courier New"/>
-          <w:sz w:val="22"/>
-          <w:szCs w:val="22"/>
-          <w:lang w:val="en-US"/>
-        </w:rPr>
-        <w:t xml:space="preserve">                name: </w:t>
+        <w:t>,</w:t>
+      </w:r>
+    </w:p>
+    <w:p>
+      <w:pPr>
+        <w:shd w:val="clear" w:color="auto" w:fill="FFFFFF"/>
+        <w:spacing w:line="285" w:lineRule="atLeast"/>
+        <w:ind w:firstLine="0"/>
+        <w:jc w:val="left"/>
+        <w:rPr>
+          <w:rFonts w:ascii="Courier New" w:hAnsi="Courier New" w:cs="Courier New"/>
+          <w:sz w:val="22"/>
+          <w:szCs w:val="22"/>
+          <w:lang w:val="en-US"/>
+        </w:rPr>
+      </w:pPr>
+      <w:r>
+        <w:rPr>
+          <w:rFonts w:ascii="Courier New" w:hAnsi="Courier New" w:cs="Courier New"/>
+          <w:sz w:val="22"/>
+          <w:szCs w:val="22"/>
+          <w:lang w:val="en-US"/>
+        </w:rPr>
+        <w:t>                params: []</w:t>
+      </w:r>
+    </w:p>
+    <w:p>
+      <w:pPr>
+        <w:shd w:val="clear" w:color="auto" w:fill="FFFFFF"/>
+        <w:spacing w:line="285" w:lineRule="atLeast"/>
+        <w:ind w:firstLine="0"/>
+        <w:jc w:val="left"/>
+        <w:rPr>
+          <w:rFonts w:ascii="Courier New" w:hAnsi="Courier New" w:cs="Courier New"/>
+          <w:sz w:val="22"/>
+          <w:szCs w:val="22"/>
+          <w:lang w:val="en-US"/>
+        </w:rPr>
+      </w:pPr>
+      <w:r>
+        <w:rPr>
+          <w:rFonts w:ascii="Courier New" w:hAnsi="Courier New" w:cs="Courier New"/>
+          <w:sz w:val="22"/>
+          <w:szCs w:val="22"/>
+          <w:lang w:val="en-US"/>
+        </w:rPr>
+        <w:t>            };</w:t>
+      </w:r>
+    </w:p>
+    <w:p>
+      <w:pPr>
+        <w:shd w:val="clear" w:color="auto" w:fill="FFFFFF"/>
+        <w:spacing w:line="285" w:lineRule="atLeast"/>
+        <w:ind w:firstLine="0"/>
+        <w:jc w:val="left"/>
+        <w:rPr>
+          <w:rFonts w:ascii="Courier New" w:hAnsi="Courier New" w:cs="Courier New"/>
+          <w:sz w:val="22"/>
+          <w:szCs w:val="22"/>
+          <w:lang w:val="en-US"/>
+        </w:rPr>
+      </w:pPr>
+    </w:p>
+    <w:p>
+      <w:pPr>
+        <w:shd w:val="clear" w:color="auto" w:fill="FFFFFF"/>
+        <w:spacing w:line="285" w:lineRule="atLeast"/>
+        <w:ind w:firstLine="0"/>
+        <w:jc w:val="left"/>
+        <w:rPr>
+          <w:rFonts w:ascii="Courier New" w:hAnsi="Courier New" w:cs="Courier New"/>
+          <w:sz w:val="22"/>
+          <w:szCs w:val="22"/>
+          <w:lang w:val="en-US"/>
+        </w:rPr>
+      </w:pPr>
+      <w:r>
+        <w:rPr>
+          <w:rFonts w:ascii="Courier New" w:hAnsi="Courier New" w:cs="Courier New"/>
+          <w:sz w:val="22"/>
+          <w:szCs w:val="22"/>
+          <w:lang w:val="en-US"/>
+        </w:rPr>
+        <w:t>            token = tokens[++current];</w:t>
+      </w:r>
+    </w:p>
+    <w:p>
+      <w:pPr>
+        <w:shd w:val="clear" w:color="auto" w:fill="FFFFFF"/>
+        <w:spacing w:line="285" w:lineRule="atLeast"/>
+        <w:ind w:firstLine="0"/>
+        <w:jc w:val="left"/>
+        <w:rPr>
+          <w:rFonts w:ascii="Courier New" w:hAnsi="Courier New" w:cs="Courier New"/>
+          <w:sz w:val="22"/>
+          <w:szCs w:val="22"/>
+          <w:lang w:val="en-US"/>
+        </w:rPr>
+      </w:pPr>
+    </w:p>
+    <w:p>
+      <w:pPr>
+        <w:shd w:val="clear" w:color="auto" w:fill="FFFFFF"/>
+        <w:spacing w:line="285" w:lineRule="atLeast"/>
+        <w:ind w:firstLine="0"/>
+        <w:jc w:val="left"/>
+        <w:rPr>
+          <w:rFonts w:ascii="Courier New" w:hAnsi="Courier New" w:cs="Courier New"/>
+          <w:sz w:val="22"/>
+          <w:szCs w:val="22"/>
+          <w:lang w:val="en-US"/>
+        </w:rPr>
+      </w:pPr>
+      <w:r>
+        <w:rPr>
+          <w:rFonts w:ascii="Courier New" w:hAnsi="Courier New" w:cs="Courier New"/>
+          <w:sz w:val="22"/>
+          <w:szCs w:val="22"/>
+          <w:lang w:val="en-US"/>
+        </w:rPr>
+        <w:t>            while (</w:t>
       </w:r>
       <w:proofErr w:type="spellStart"/>
       <w:proofErr w:type="gramStart"/>
@@ -2665,78 +2698,41 @@
           <w:szCs w:val="22"/>
           <w:lang w:val="en-US"/>
         </w:rPr>
-        <w:t>token.element</w:t>
+        <w:t>token.type</w:t>
       </w:r>
       <w:proofErr w:type="spellEnd"/>
       <w:proofErr w:type="gramEnd"/>
-    </w:p>
-    <w:p>
-      <w:pPr>
-        <w:shd w:val="clear" w:color="auto" w:fill="FFFFFF"/>
-        <w:spacing w:line="285" w:lineRule="atLeast"/>
-        <w:ind w:firstLine="0"/>
-        <w:jc w:val="left"/>
-        <w:rPr>
-          <w:rFonts w:ascii="Courier New" w:hAnsi="Courier New" w:cs="Courier New"/>
-          <w:sz w:val="22"/>
-          <w:szCs w:val="22"/>
-          <w:lang w:val="en-US"/>
-        </w:rPr>
-      </w:pPr>
-      <w:r>
-        <w:rPr>
-          <w:rFonts w:ascii="Courier New" w:hAnsi="Courier New" w:cs="Courier New"/>
-          <w:sz w:val="22"/>
-          <w:szCs w:val="22"/>
-          <w:lang w:val="en-US"/>
-        </w:rPr>
-        <w:t>            };</w:t>
-      </w:r>
-    </w:p>
-    <w:p>
-      <w:pPr>
-        <w:shd w:val="clear" w:color="auto" w:fill="FFFFFF"/>
-        <w:spacing w:line="285" w:lineRule="atLeast"/>
-        <w:ind w:firstLine="0"/>
-        <w:jc w:val="left"/>
-        <w:rPr>
-          <w:rFonts w:ascii="Courier New" w:hAnsi="Courier New" w:cs="Courier New"/>
-          <w:sz w:val="22"/>
-          <w:szCs w:val="22"/>
-          <w:lang w:val="en-US"/>
-        </w:rPr>
-      </w:pPr>
-      <w:r>
-        <w:rPr>
-          <w:rFonts w:ascii="Courier New" w:hAnsi="Courier New" w:cs="Courier New"/>
-          <w:sz w:val="22"/>
-          <w:szCs w:val="22"/>
-          <w:lang w:val="en-US"/>
-        </w:rPr>
-        <w:t>        }</w:t>
-      </w:r>
-    </w:p>
-    <w:p>
-      <w:pPr>
-        <w:shd w:val="clear" w:color="auto" w:fill="FFFFFF"/>
-        <w:spacing w:line="285" w:lineRule="atLeast"/>
-        <w:ind w:firstLine="0"/>
-        <w:jc w:val="left"/>
-        <w:rPr>
-          <w:rFonts w:ascii="Courier New" w:hAnsi="Courier New" w:cs="Courier New"/>
-          <w:sz w:val="22"/>
-          <w:szCs w:val="22"/>
-          <w:lang w:val="en-US"/>
-        </w:rPr>
-      </w:pPr>
-      <w:r>
-        <w:rPr>
-          <w:rFonts w:ascii="Courier New" w:hAnsi="Courier New" w:cs="Courier New"/>
-          <w:sz w:val="22"/>
-          <w:szCs w:val="22"/>
-          <w:lang w:val="en-US"/>
-        </w:rPr>
-        <w:t>        if (</w:t>
+      <w:r>
+        <w:rPr>
+          <w:rFonts w:ascii="Courier New" w:hAnsi="Courier New" w:cs="Courier New"/>
+          <w:sz w:val="22"/>
+          <w:szCs w:val="22"/>
+          <w:lang w:val="en-US"/>
+        </w:rPr>
+        <w:t xml:space="preserve"> !== 'RIGHT_BRACKET') {</w:t>
+      </w:r>
+    </w:p>
+    <w:p>
+      <w:pPr>
+        <w:shd w:val="clear" w:color="auto" w:fill="FFFFFF"/>
+        <w:spacing w:line="285" w:lineRule="atLeast"/>
+        <w:ind w:firstLine="0"/>
+        <w:jc w:val="left"/>
+        <w:rPr>
+          <w:rFonts w:ascii="Courier New" w:hAnsi="Courier New" w:cs="Courier New"/>
+          <w:sz w:val="22"/>
+          <w:szCs w:val="22"/>
+          <w:lang w:val="en-US"/>
+        </w:rPr>
+      </w:pPr>
+      <w:r>
+        <w:rPr>
+          <w:rFonts w:ascii="Courier New" w:hAnsi="Courier New" w:cs="Courier New"/>
+          <w:sz w:val="22"/>
+          <w:szCs w:val="22"/>
+          <w:lang w:val="en-US"/>
+        </w:rPr>
+        <w:t xml:space="preserve">                </w:t>
       </w:r>
       <w:proofErr w:type="spellStart"/>
       <w:proofErr w:type="gramStart"/>
@@ -2747,6 +2743,203 @@
           <w:szCs w:val="22"/>
           <w:lang w:val="en-US"/>
         </w:rPr>
+        <w:t>node.params</w:t>
+      </w:r>
+      <w:proofErr w:type="gramEnd"/>
+      <w:r>
+        <w:rPr>
+          <w:rFonts w:ascii="Courier New" w:hAnsi="Courier New" w:cs="Courier New"/>
+          <w:sz w:val="22"/>
+          <w:szCs w:val="22"/>
+          <w:lang w:val="en-US"/>
+        </w:rPr>
+        <w:t>.push</w:t>
+      </w:r>
+      <w:proofErr w:type="spellEnd"/>
+      <w:r>
+        <w:rPr>
+          <w:rFonts w:ascii="Courier New" w:hAnsi="Courier New" w:cs="Courier New"/>
+          <w:sz w:val="22"/>
+          <w:szCs w:val="22"/>
+          <w:lang w:val="en-US"/>
+        </w:rPr>
+        <w:t>(walk());</w:t>
+      </w:r>
+    </w:p>
+    <w:p>
+      <w:pPr>
+        <w:shd w:val="clear" w:color="auto" w:fill="FFFFFF"/>
+        <w:spacing w:line="285" w:lineRule="atLeast"/>
+        <w:ind w:firstLine="0"/>
+        <w:jc w:val="left"/>
+        <w:rPr>
+          <w:rFonts w:ascii="Courier New" w:hAnsi="Courier New" w:cs="Courier New"/>
+          <w:sz w:val="22"/>
+          <w:szCs w:val="22"/>
+          <w:lang w:val="en-US"/>
+        </w:rPr>
+      </w:pPr>
+      <w:r>
+        <w:rPr>
+          <w:rFonts w:ascii="Courier New" w:hAnsi="Courier New" w:cs="Courier New"/>
+          <w:sz w:val="22"/>
+          <w:szCs w:val="22"/>
+          <w:lang w:val="en-US"/>
+        </w:rPr>
+        <w:t>                token = tokens[current];</w:t>
+      </w:r>
+    </w:p>
+    <w:p>
+      <w:pPr>
+        <w:shd w:val="clear" w:color="auto" w:fill="FFFFFF"/>
+        <w:spacing w:line="285" w:lineRule="atLeast"/>
+        <w:ind w:firstLine="0"/>
+        <w:jc w:val="left"/>
+        <w:rPr>
+          <w:rFonts w:ascii="Courier New" w:hAnsi="Courier New" w:cs="Courier New"/>
+          <w:sz w:val="22"/>
+          <w:szCs w:val="22"/>
+          <w:lang w:val="en-US"/>
+        </w:rPr>
+      </w:pPr>
+      <w:r>
+        <w:rPr>
+          <w:rFonts w:ascii="Courier New" w:hAnsi="Courier New" w:cs="Courier New"/>
+          <w:sz w:val="22"/>
+          <w:szCs w:val="22"/>
+          <w:lang w:val="en-US"/>
+        </w:rPr>
+        <w:t>            }</w:t>
+      </w:r>
+    </w:p>
+    <w:p>
+      <w:pPr>
+        <w:shd w:val="clear" w:color="auto" w:fill="FFFFFF"/>
+        <w:spacing w:line="285" w:lineRule="atLeast"/>
+        <w:ind w:firstLine="0"/>
+        <w:jc w:val="left"/>
+        <w:rPr>
+          <w:rFonts w:ascii="Courier New" w:hAnsi="Courier New" w:cs="Courier New"/>
+          <w:sz w:val="22"/>
+          <w:szCs w:val="22"/>
+          <w:lang w:val="en-US"/>
+        </w:rPr>
+      </w:pPr>
+    </w:p>
+    <w:p>
+      <w:pPr>
+        <w:shd w:val="clear" w:color="auto" w:fill="FFFFFF"/>
+        <w:spacing w:line="285" w:lineRule="atLeast"/>
+        <w:ind w:firstLine="0"/>
+        <w:jc w:val="left"/>
+        <w:rPr>
+          <w:rFonts w:ascii="Courier New" w:hAnsi="Courier New" w:cs="Courier New"/>
+          <w:sz w:val="22"/>
+          <w:szCs w:val="22"/>
+          <w:lang w:val="en-US"/>
+        </w:rPr>
+      </w:pPr>
+      <w:r>
+        <w:rPr>
+          <w:rFonts w:ascii="Courier New" w:hAnsi="Courier New" w:cs="Courier New"/>
+          <w:sz w:val="22"/>
+          <w:szCs w:val="22"/>
+          <w:lang w:val="en-US"/>
+        </w:rPr>
+        <w:t>            current++;</w:t>
+      </w:r>
+    </w:p>
+    <w:p>
+      <w:pPr>
+        <w:shd w:val="clear" w:color="auto" w:fill="FFFFFF"/>
+        <w:spacing w:line="285" w:lineRule="atLeast"/>
+        <w:ind w:firstLine="0"/>
+        <w:jc w:val="left"/>
+        <w:rPr>
+          <w:rFonts w:ascii="Courier New" w:hAnsi="Courier New" w:cs="Courier New"/>
+          <w:sz w:val="22"/>
+          <w:szCs w:val="22"/>
+          <w:lang w:val="en-US"/>
+        </w:rPr>
+      </w:pPr>
+      <w:r>
+        <w:rPr>
+          <w:rFonts w:ascii="Courier New" w:hAnsi="Courier New" w:cs="Courier New"/>
+          <w:sz w:val="22"/>
+          <w:szCs w:val="22"/>
+          <w:lang w:val="en-US"/>
+        </w:rPr>
+        <w:t>            return node;</w:t>
+      </w:r>
+    </w:p>
+    <w:p>
+      <w:pPr>
+        <w:shd w:val="clear" w:color="auto" w:fill="FFFFFF"/>
+        <w:spacing w:line="285" w:lineRule="atLeast"/>
+        <w:ind w:firstLine="0"/>
+        <w:jc w:val="left"/>
+        <w:rPr>
+          <w:rFonts w:ascii="Courier New" w:hAnsi="Courier New" w:cs="Courier New"/>
+          <w:sz w:val="22"/>
+          <w:szCs w:val="22"/>
+          <w:lang w:val="en-US"/>
+        </w:rPr>
+      </w:pPr>
+      <w:r>
+        <w:rPr>
+          <w:rFonts w:ascii="Courier New" w:hAnsi="Courier New" w:cs="Courier New"/>
+          <w:sz w:val="22"/>
+          <w:szCs w:val="22"/>
+          <w:lang w:val="en-US"/>
+        </w:rPr>
+        <w:t>        }</w:t>
+      </w:r>
+    </w:p>
+    <w:p>
+      <w:pPr>
+        <w:shd w:val="clear" w:color="auto" w:fill="FFFFFF"/>
+        <w:spacing w:line="285" w:lineRule="atLeast"/>
+        <w:ind w:firstLine="0"/>
+        <w:jc w:val="left"/>
+        <w:rPr>
+          <w:rFonts w:ascii="Courier New" w:hAnsi="Courier New" w:cs="Courier New"/>
+          <w:sz w:val="22"/>
+          <w:szCs w:val="22"/>
+          <w:lang w:val="en-US"/>
+        </w:rPr>
+      </w:pPr>
+    </w:p>
+    <w:p>
+      <w:pPr>
+        <w:shd w:val="clear" w:color="auto" w:fill="FFFFFF"/>
+        <w:spacing w:line="285" w:lineRule="atLeast"/>
+        <w:ind w:firstLine="0"/>
+        <w:jc w:val="left"/>
+        <w:rPr>
+          <w:rFonts w:ascii="Courier New" w:hAnsi="Courier New" w:cs="Courier New"/>
+          <w:sz w:val="22"/>
+          <w:szCs w:val="22"/>
+          <w:lang w:val="en-US"/>
+        </w:rPr>
+      </w:pPr>
+      <w:r>
+        <w:rPr>
+          <w:rFonts w:ascii="Courier New" w:hAnsi="Courier New" w:cs="Courier New"/>
+          <w:sz w:val="22"/>
+          <w:szCs w:val="22"/>
+          <w:lang w:val="en-US"/>
+        </w:rPr>
+        <w:t>        if (</w:t>
+      </w:r>
+      <w:proofErr w:type="spellStart"/>
+      <w:proofErr w:type="gramStart"/>
+      <w:r>
+        <w:rPr>
+          <w:rFonts w:ascii="Courier New" w:hAnsi="Courier New" w:cs="Courier New"/>
+          <w:sz w:val="22"/>
+          <w:szCs w:val="22"/>
+          <w:lang w:val="en-US"/>
+        </w:rPr>
         <w:t>token.type</w:t>
       </w:r>
       <w:proofErr w:type="spellEnd"/>
@@ -2758,7 +2951,47 @@
           <w:szCs w:val="22"/>
           <w:lang w:val="en-US"/>
         </w:rPr>
-        <w:t xml:space="preserve"> === 'IDENTIFICATOR') {</w:t>
+        <w:t xml:space="preserve"> === 'SYS_FUNC' || </w:t>
+      </w:r>
+      <w:proofErr w:type="spellStart"/>
+      <w:r>
+        <w:rPr>
+          <w:rFonts w:ascii="Courier New" w:hAnsi="Courier New" w:cs="Courier New"/>
+          <w:sz w:val="22"/>
+          <w:szCs w:val="22"/>
+          <w:lang w:val="en-US"/>
+        </w:rPr>
+        <w:t>token.type</w:t>
+      </w:r>
+      <w:proofErr w:type="spellEnd"/>
+      <w:r>
+        <w:rPr>
+          <w:rFonts w:ascii="Courier New" w:hAnsi="Courier New" w:cs="Courier New"/>
+          <w:sz w:val="22"/>
+          <w:szCs w:val="22"/>
+          <w:lang w:val="en-US"/>
+        </w:rPr>
+        <w:t xml:space="preserve"> === 'OPERATOR' || </w:t>
+      </w:r>
+      <w:proofErr w:type="spellStart"/>
+      <w:r>
+        <w:rPr>
+          <w:rFonts w:ascii="Courier New" w:hAnsi="Courier New" w:cs="Courier New"/>
+          <w:sz w:val="22"/>
+          <w:szCs w:val="22"/>
+          <w:lang w:val="en-US"/>
+        </w:rPr>
+        <w:t>token.type</w:t>
+      </w:r>
+      <w:proofErr w:type="spellEnd"/>
+      <w:r>
+        <w:rPr>
+          <w:rFonts w:ascii="Courier New" w:hAnsi="Courier New" w:cs="Courier New"/>
+          <w:sz w:val="22"/>
+          <w:szCs w:val="22"/>
+          <w:lang w:val="en-US"/>
+        </w:rPr>
+        <w:t xml:space="preserve"> === 'KEYWORD') {</w:t>
       </w:r>
     </w:p>
     <w:p>
@@ -2827,7 +3060,7 @@
           <w:szCs w:val="22"/>
           <w:lang w:val="en-US"/>
         </w:rPr>
-        <w:t>                type: 'Variable',</w:t>
+        <w:t>                type: 'Identifier',</w:t>
       </w:r>
     </w:p>
     <w:p>
@@ -2925,6 +3158,20 @@
           <w:lang w:val="en-US"/>
         </w:rPr>
       </w:pPr>
+    </w:p>
+    <w:p>
+      <w:pPr>
+        <w:shd w:val="clear" w:color="auto" w:fill="FFFFFF"/>
+        <w:spacing w:line="285" w:lineRule="atLeast"/>
+        <w:ind w:firstLine="0"/>
+        <w:jc w:val="left"/>
+        <w:rPr>
+          <w:rFonts w:ascii="Courier New" w:hAnsi="Courier New" w:cs="Courier New"/>
+          <w:sz w:val="22"/>
+          <w:szCs w:val="22"/>
+          <w:lang w:val="en-US"/>
+        </w:rPr>
+      </w:pPr>
       <w:r>
         <w:rPr>
           <w:rFonts w:ascii="Courier New" w:hAnsi="Courier New" w:cs="Courier New"/>
@@ -2954,47 +3201,7 @@
           <w:szCs w:val="22"/>
           <w:lang w:val="en-US"/>
         </w:rPr>
-        <w:t xml:space="preserve"> === 'LITERAL_NUMBER' || </w:t>
-      </w:r>
-      <w:proofErr w:type="spellStart"/>
-      <w:r>
-        <w:rPr>
-          <w:rFonts w:ascii="Courier New" w:hAnsi="Courier New" w:cs="Courier New"/>
-          <w:sz w:val="22"/>
-          <w:szCs w:val="22"/>
-          <w:lang w:val="en-US"/>
-        </w:rPr>
-        <w:t>token.type</w:t>
-      </w:r>
-      <w:proofErr w:type="spellEnd"/>
-      <w:r>
-        <w:rPr>
-          <w:rFonts w:ascii="Courier New" w:hAnsi="Courier New" w:cs="Courier New"/>
-          <w:sz w:val="22"/>
-          <w:szCs w:val="22"/>
-          <w:lang w:val="en-US"/>
-        </w:rPr>
-        <w:t xml:space="preserve"> === 'LITERAL_STRING' || </w:t>
-      </w:r>
-      <w:proofErr w:type="spellStart"/>
-      <w:r>
-        <w:rPr>
-          <w:rFonts w:ascii="Courier New" w:hAnsi="Courier New" w:cs="Courier New"/>
-          <w:sz w:val="22"/>
-          <w:szCs w:val="22"/>
-          <w:lang w:val="en-US"/>
-        </w:rPr>
-        <w:t>token.type</w:t>
-      </w:r>
-      <w:proofErr w:type="spellEnd"/>
-      <w:r>
-        <w:rPr>
-          <w:rFonts w:ascii="Courier New" w:hAnsi="Courier New" w:cs="Courier New"/>
-          <w:sz w:val="22"/>
-          <w:szCs w:val="22"/>
-          <w:lang w:val="en-US"/>
-        </w:rPr>
-        <w:t xml:space="preserve"> === 'CONSTANT') {</w:t>
+        <w:t xml:space="preserve"> === 'IDENTIFICATOR') {</w:t>
       </w:r>
     </w:p>
     <w:p>
@@ -3063,30 +3270,30 @@
           <w:szCs w:val="22"/>
           <w:lang w:val="en-US"/>
         </w:rPr>
-        <w:t>                type: 'Literal',</w:t>
-      </w:r>
-    </w:p>
-    <w:p>
-      <w:pPr>
-        <w:shd w:val="clear" w:color="auto" w:fill="FFFFFF"/>
-        <w:spacing w:line="285" w:lineRule="atLeast"/>
-        <w:ind w:firstLine="0"/>
-        <w:jc w:val="left"/>
-        <w:rPr>
-          <w:rFonts w:ascii="Courier New" w:hAnsi="Courier New" w:cs="Courier New"/>
-          <w:sz w:val="22"/>
-          <w:szCs w:val="22"/>
-          <w:lang w:val="en-US"/>
-        </w:rPr>
-      </w:pPr>
-      <w:r>
-        <w:rPr>
-          <w:rFonts w:ascii="Courier New" w:hAnsi="Courier New" w:cs="Courier New"/>
-          <w:sz w:val="22"/>
-          <w:szCs w:val="22"/>
-          <w:lang w:val="en-US"/>
-        </w:rPr>
-        <w:t xml:space="preserve">                value: </w:t>
+        <w:t>                type: 'Variable',</w:t>
+      </w:r>
+    </w:p>
+    <w:p>
+      <w:pPr>
+        <w:shd w:val="clear" w:color="auto" w:fill="FFFFFF"/>
+        <w:spacing w:line="285" w:lineRule="atLeast"/>
+        <w:ind w:firstLine="0"/>
+        <w:jc w:val="left"/>
+        <w:rPr>
+          <w:rFonts w:ascii="Courier New" w:hAnsi="Courier New" w:cs="Courier New"/>
+          <w:sz w:val="22"/>
+          <w:szCs w:val="22"/>
+          <w:lang w:val="en-US"/>
+        </w:rPr>
+      </w:pPr>
+      <w:r>
+        <w:rPr>
+          <w:rFonts w:ascii="Courier New" w:hAnsi="Courier New" w:cs="Courier New"/>
+          <w:sz w:val="22"/>
+          <w:szCs w:val="22"/>
+          <w:lang w:val="en-US"/>
+        </w:rPr>
+        <w:t xml:space="preserve">                name: </w:t>
       </w:r>
       <w:proofErr w:type="spellStart"/>
       <w:proofErr w:type="gramStart"/>
@@ -3161,212 +3368,28 @@
           <w:lang w:val="en-US"/>
         </w:rPr>
       </w:pPr>
-      <w:r>
-        <w:rPr>
-          <w:rFonts w:ascii="Courier New" w:hAnsi="Courier New" w:cs="Courier New"/>
-          <w:sz w:val="22"/>
-          <w:szCs w:val="22"/>
-          <w:lang w:val="en-US"/>
-        </w:rPr>
-        <w:t xml:space="preserve">        throw new </w:t>
-      </w:r>
-      <w:proofErr w:type="gramStart"/>
-      <w:r>
-        <w:rPr>
-          <w:rFonts w:ascii="Courier New" w:hAnsi="Courier New" w:cs="Courier New"/>
-          <w:sz w:val="22"/>
-          <w:szCs w:val="22"/>
-          <w:lang w:val="en-US"/>
-        </w:rPr>
-        <w:t>Error(</w:t>
-      </w:r>
-      <w:proofErr w:type="gramEnd"/>
-      <w:r>
-        <w:rPr>
-          <w:rFonts w:ascii="Courier New" w:hAnsi="Courier New" w:cs="Courier New"/>
-          <w:sz w:val="22"/>
-          <w:szCs w:val="22"/>
-          <w:lang w:val="en-US"/>
-        </w:rPr>
-        <w:t>`Unknown token type: ${</w:t>
-      </w:r>
-      <w:proofErr w:type="spellStart"/>
-      <w:r>
-        <w:rPr>
-          <w:rFonts w:ascii="Courier New" w:hAnsi="Courier New" w:cs="Courier New"/>
-          <w:sz w:val="22"/>
-          <w:szCs w:val="22"/>
-          <w:lang w:val="en-US"/>
-        </w:rPr>
-        <w:t>token.type</w:t>
-      </w:r>
-      <w:proofErr w:type="spellEnd"/>
-      <w:r>
-        <w:rPr>
-          <w:rFonts w:ascii="Courier New" w:hAnsi="Courier New" w:cs="Courier New"/>
-          <w:sz w:val="22"/>
-          <w:szCs w:val="22"/>
-          <w:lang w:val="en-US"/>
-        </w:rPr>
-        <w:t>}`);</w:t>
-      </w:r>
-    </w:p>
-    <w:p>
-      <w:pPr>
-        <w:shd w:val="clear" w:color="auto" w:fill="FFFFFF"/>
-        <w:spacing w:line="285" w:lineRule="atLeast"/>
-        <w:ind w:firstLine="0"/>
-        <w:jc w:val="left"/>
-        <w:rPr>
-          <w:rFonts w:ascii="Courier New" w:hAnsi="Courier New" w:cs="Courier New"/>
-          <w:sz w:val="22"/>
-          <w:szCs w:val="22"/>
-          <w:lang w:val="en-US"/>
-        </w:rPr>
-      </w:pPr>
-      <w:r>
-        <w:rPr>
-          <w:rFonts w:ascii="Courier New" w:hAnsi="Courier New" w:cs="Courier New"/>
-          <w:sz w:val="22"/>
-          <w:szCs w:val="22"/>
-          <w:lang w:val="en-US"/>
-        </w:rPr>
-        <w:t>    }</w:t>
-      </w:r>
-    </w:p>
-    <w:p>
-      <w:pPr>
-        <w:shd w:val="clear" w:color="auto" w:fill="FFFFFF"/>
-        <w:spacing w:line="285" w:lineRule="atLeast"/>
-        <w:ind w:firstLine="0"/>
-        <w:jc w:val="left"/>
-        <w:rPr>
-          <w:rFonts w:ascii="Courier New" w:hAnsi="Courier New" w:cs="Courier New"/>
-          <w:sz w:val="22"/>
-          <w:szCs w:val="22"/>
-          <w:lang w:val="en-US"/>
-        </w:rPr>
-      </w:pPr>
-      <w:r>
-        <w:rPr>
-          <w:rFonts w:ascii="Courier New" w:hAnsi="Courier New" w:cs="Courier New"/>
-          <w:sz w:val="22"/>
-          <w:szCs w:val="22"/>
-          <w:lang w:val="en-US"/>
-        </w:rPr>
-        <w:t xml:space="preserve">    const </w:t>
-      </w:r>
-      <w:proofErr w:type="spellStart"/>
-      <w:r>
-        <w:rPr>
-          <w:rFonts w:ascii="Courier New" w:hAnsi="Courier New" w:cs="Courier New"/>
-          <w:sz w:val="22"/>
-          <w:szCs w:val="22"/>
-          <w:lang w:val="en-US"/>
-        </w:rPr>
-        <w:t>ast</w:t>
-      </w:r>
-      <w:proofErr w:type="spellEnd"/>
-      <w:r>
-        <w:rPr>
-          <w:rFonts w:ascii="Courier New" w:hAnsi="Courier New" w:cs="Courier New"/>
-          <w:sz w:val="22"/>
-          <w:szCs w:val="22"/>
-          <w:lang w:val="en-US"/>
-        </w:rPr>
-        <w:t xml:space="preserve"> = {</w:t>
-      </w:r>
-    </w:p>
-    <w:p>
-      <w:pPr>
-        <w:shd w:val="clear" w:color="auto" w:fill="FFFFFF"/>
-        <w:spacing w:line="285" w:lineRule="atLeast"/>
-        <w:ind w:firstLine="0"/>
-        <w:jc w:val="left"/>
-        <w:rPr>
-          <w:rFonts w:ascii="Courier New" w:hAnsi="Courier New" w:cs="Courier New"/>
-          <w:sz w:val="22"/>
-          <w:szCs w:val="22"/>
-          <w:lang w:val="en-US"/>
-        </w:rPr>
-      </w:pPr>
-      <w:r>
-        <w:rPr>
-          <w:rFonts w:ascii="Courier New" w:hAnsi="Courier New" w:cs="Courier New"/>
-          <w:sz w:val="22"/>
-          <w:szCs w:val="22"/>
-          <w:lang w:val="en-US"/>
-        </w:rPr>
-        <w:t>        type: 'Program',</w:t>
-      </w:r>
-    </w:p>
-    <w:p>
-      <w:pPr>
-        <w:shd w:val="clear" w:color="auto" w:fill="FFFFFF"/>
-        <w:spacing w:line="285" w:lineRule="atLeast"/>
-        <w:ind w:firstLine="0"/>
-        <w:jc w:val="left"/>
-        <w:rPr>
-          <w:rFonts w:ascii="Courier New" w:hAnsi="Courier New" w:cs="Courier New"/>
-          <w:sz w:val="22"/>
-          <w:szCs w:val="22"/>
-          <w:lang w:val="en-US"/>
-        </w:rPr>
-      </w:pPr>
-      <w:r>
-        <w:rPr>
-          <w:rFonts w:ascii="Courier New" w:hAnsi="Courier New" w:cs="Courier New"/>
-          <w:sz w:val="22"/>
-          <w:szCs w:val="22"/>
-          <w:lang w:val="en-US"/>
-        </w:rPr>
-        <w:t>        body: []</w:t>
-      </w:r>
-    </w:p>
-    <w:p>
-      <w:pPr>
-        <w:shd w:val="clear" w:color="auto" w:fill="FFFFFF"/>
-        <w:spacing w:line="285" w:lineRule="atLeast"/>
-        <w:ind w:firstLine="0"/>
-        <w:jc w:val="left"/>
-        <w:rPr>
-          <w:rFonts w:ascii="Courier New" w:hAnsi="Courier New" w:cs="Courier New"/>
-          <w:sz w:val="22"/>
-          <w:szCs w:val="22"/>
-          <w:lang w:val="en-US"/>
-        </w:rPr>
-      </w:pPr>
-      <w:r>
-        <w:rPr>
-          <w:rFonts w:ascii="Courier New" w:hAnsi="Courier New" w:cs="Courier New"/>
-          <w:sz w:val="22"/>
-          <w:szCs w:val="22"/>
-          <w:lang w:val="en-US"/>
-        </w:rPr>
-        <w:t>    };</w:t>
-      </w:r>
-    </w:p>
-    <w:p>
-      <w:pPr>
-        <w:shd w:val="clear" w:color="auto" w:fill="FFFFFF"/>
-        <w:spacing w:line="285" w:lineRule="atLeast"/>
-        <w:ind w:firstLine="0"/>
-        <w:jc w:val="left"/>
-        <w:rPr>
-          <w:rFonts w:ascii="Courier New" w:hAnsi="Courier New" w:cs="Courier New"/>
-          <w:sz w:val="22"/>
-          <w:szCs w:val="22"/>
-          <w:lang w:val="en-US"/>
-        </w:rPr>
-      </w:pPr>
-      <w:r>
-        <w:rPr>
-          <w:rFonts w:ascii="Courier New" w:hAnsi="Courier New" w:cs="Courier New"/>
-          <w:sz w:val="22"/>
-          <w:szCs w:val="22"/>
-          <w:lang w:val="en-US"/>
-        </w:rPr>
-        <w:t xml:space="preserve">    while (current &lt; </w:t>
+    </w:p>
+    <w:p>
+      <w:pPr>
+        <w:shd w:val="clear" w:color="auto" w:fill="FFFFFF"/>
+        <w:spacing w:line="285" w:lineRule="atLeast"/>
+        <w:ind w:firstLine="0"/>
+        <w:jc w:val="left"/>
+        <w:rPr>
+          <w:rFonts w:ascii="Courier New" w:hAnsi="Courier New" w:cs="Courier New"/>
+          <w:sz w:val="22"/>
+          <w:szCs w:val="22"/>
+          <w:lang w:val="en-US"/>
+        </w:rPr>
+      </w:pPr>
+      <w:r>
+        <w:rPr>
+          <w:rFonts w:ascii="Courier New" w:hAnsi="Courier New" w:cs="Courier New"/>
+          <w:sz w:val="22"/>
+          <w:szCs w:val="22"/>
+          <w:lang w:val="en-US"/>
+        </w:rPr>
+        <w:t>        if (</w:t>
       </w:r>
       <w:proofErr w:type="spellStart"/>
       <w:proofErr w:type="gramStart"/>
@@ -3377,7 +3400,7 @@
           <w:szCs w:val="22"/>
           <w:lang w:val="en-US"/>
         </w:rPr>
-        <w:t>tokens.length</w:t>
+        <w:t>token.type</w:t>
       </w:r>
       <w:proofErr w:type="spellEnd"/>
       <w:proofErr w:type="gramEnd"/>
@@ -3388,30 +3411,139 @@
           <w:szCs w:val="22"/>
           <w:lang w:val="en-US"/>
         </w:rPr>
-        <w:t>) {</w:t>
-      </w:r>
-    </w:p>
-    <w:p>
-      <w:pPr>
-        <w:shd w:val="clear" w:color="auto" w:fill="FFFFFF"/>
-        <w:spacing w:line="285" w:lineRule="atLeast"/>
-        <w:ind w:firstLine="0"/>
-        <w:jc w:val="left"/>
-        <w:rPr>
-          <w:rFonts w:ascii="Courier New" w:hAnsi="Courier New" w:cs="Courier New"/>
-          <w:sz w:val="22"/>
-          <w:szCs w:val="22"/>
-          <w:lang w:val="en-US"/>
-        </w:rPr>
-      </w:pPr>
-      <w:r>
-        <w:rPr>
-          <w:rFonts w:ascii="Courier New" w:hAnsi="Courier New" w:cs="Courier New"/>
-          <w:sz w:val="22"/>
-          <w:szCs w:val="22"/>
-          <w:lang w:val="en-US"/>
-        </w:rPr>
-        <w:t xml:space="preserve">        </w:t>
+        <w:t xml:space="preserve"> === 'LITERAL_NUMBER' || </w:t>
+      </w:r>
+      <w:proofErr w:type="spellStart"/>
+      <w:r>
+        <w:rPr>
+          <w:rFonts w:ascii="Courier New" w:hAnsi="Courier New" w:cs="Courier New"/>
+          <w:sz w:val="22"/>
+          <w:szCs w:val="22"/>
+          <w:lang w:val="en-US"/>
+        </w:rPr>
+        <w:t>token.type</w:t>
+      </w:r>
+      <w:proofErr w:type="spellEnd"/>
+      <w:r>
+        <w:rPr>
+          <w:rFonts w:ascii="Courier New" w:hAnsi="Courier New" w:cs="Courier New"/>
+          <w:sz w:val="22"/>
+          <w:szCs w:val="22"/>
+          <w:lang w:val="en-US"/>
+        </w:rPr>
+        <w:t xml:space="preserve"> === 'LITERAL_STRING' || </w:t>
+      </w:r>
+      <w:proofErr w:type="spellStart"/>
+      <w:r>
+        <w:rPr>
+          <w:rFonts w:ascii="Courier New" w:hAnsi="Courier New" w:cs="Courier New"/>
+          <w:sz w:val="22"/>
+          <w:szCs w:val="22"/>
+          <w:lang w:val="en-US"/>
+        </w:rPr>
+        <w:t>token.type</w:t>
+      </w:r>
+      <w:proofErr w:type="spellEnd"/>
+      <w:r>
+        <w:rPr>
+          <w:rFonts w:ascii="Courier New" w:hAnsi="Courier New" w:cs="Courier New"/>
+          <w:sz w:val="22"/>
+          <w:szCs w:val="22"/>
+          <w:lang w:val="en-US"/>
+        </w:rPr>
+        <w:t xml:space="preserve"> === 'CONSTANT') {</w:t>
+      </w:r>
+    </w:p>
+    <w:p>
+      <w:pPr>
+        <w:shd w:val="clear" w:color="auto" w:fill="FFFFFF"/>
+        <w:spacing w:line="285" w:lineRule="atLeast"/>
+        <w:ind w:firstLine="0"/>
+        <w:jc w:val="left"/>
+        <w:rPr>
+          <w:rFonts w:ascii="Courier New" w:hAnsi="Courier New" w:cs="Courier New"/>
+          <w:sz w:val="22"/>
+          <w:szCs w:val="22"/>
+          <w:lang w:val="en-US"/>
+        </w:rPr>
+      </w:pPr>
+      <w:r>
+        <w:rPr>
+          <w:rFonts w:ascii="Courier New" w:hAnsi="Courier New" w:cs="Courier New"/>
+          <w:sz w:val="22"/>
+          <w:szCs w:val="22"/>
+          <w:lang w:val="en-US"/>
+        </w:rPr>
+        <w:t>            current++;</w:t>
+      </w:r>
+    </w:p>
+    <w:p>
+      <w:pPr>
+        <w:shd w:val="clear" w:color="auto" w:fill="FFFFFF"/>
+        <w:spacing w:line="285" w:lineRule="atLeast"/>
+        <w:ind w:firstLine="0"/>
+        <w:jc w:val="left"/>
+        <w:rPr>
+          <w:rFonts w:ascii="Courier New" w:hAnsi="Courier New" w:cs="Courier New"/>
+          <w:sz w:val="22"/>
+          <w:szCs w:val="22"/>
+          <w:lang w:val="en-US"/>
+        </w:rPr>
+      </w:pPr>
+      <w:r>
+        <w:rPr>
+          <w:rFonts w:ascii="Courier New" w:hAnsi="Courier New" w:cs="Courier New"/>
+          <w:sz w:val="22"/>
+          <w:szCs w:val="22"/>
+          <w:lang w:val="en-US"/>
+        </w:rPr>
+        <w:t>            return {</w:t>
+      </w:r>
+    </w:p>
+    <w:p>
+      <w:pPr>
+        <w:shd w:val="clear" w:color="auto" w:fill="FFFFFF"/>
+        <w:spacing w:line="285" w:lineRule="atLeast"/>
+        <w:ind w:firstLine="0"/>
+        <w:jc w:val="left"/>
+        <w:rPr>
+          <w:rFonts w:ascii="Courier New" w:hAnsi="Courier New" w:cs="Courier New"/>
+          <w:sz w:val="22"/>
+          <w:szCs w:val="22"/>
+          <w:lang w:val="en-US"/>
+        </w:rPr>
+      </w:pPr>
+      <w:r>
+        <w:rPr>
+          <w:rFonts w:ascii="Courier New" w:hAnsi="Courier New" w:cs="Courier New"/>
+          <w:sz w:val="22"/>
+          <w:szCs w:val="22"/>
+          <w:lang w:val="en-US"/>
+        </w:rPr>
+        <w:t>                type: 'Literal',</w:t>
+      </w:r>
+    </w:p>
+    <w:p>
+      <w:pPr>
+        <w:shd w:val="clear" w:color="auto" w:fill="FFFFFF"/>
+        <w:spacing w:line="285" w:lineRule="atLeast"/>
+        <w:ind w:firstLine="0"/>
+        <w:jc w:val="left"/>
+        <w:rPr>
+          <w:rFonts w:ascii="Courier New" w:hAnsi="Courier New" w:cs="Courier New"/>
+          <w:sz w:val="22"/>
+          <w:szCs w:val="22"/>
+          <w:lang w:val="en-US"/>
+        </w:rPr>
+      </w:pPr>
+      <w:r>
+        <w:rPr>
+          <w:rFonts w:ascii="Courier New" w:hAnsi="Courier New" w:cs="Courier New"/>
+          <w:sz w:val="22"/>
+          <w:szCs w:val="22"/>
+          <w:lang w:val="en-US"/>
+        </w:rPr>
+        <w:t xml:space="preserve">                value: </w:t>
       </w:r>
       <w:proofErr w:type="spellStart"/>
       <w:proofErr w:type="gramStart"/>
@@ -3422,148 +3554,112 @@
           <w:szCs w:val="22"/>
           <w:lang w:val="en-US"/>
         </w:rPr>
-        <w:t>ast.body</w:t>
-      </w:r>
+        <w:t>token.element</w:t>
+      </w:r>
+      <w:proofErr w:type="spellEnd"/>
       <w:proofErr w:type="gramEnd"/>
-      <w:r>
-        <w:rPr>
-          <w:rFonts w:ascii="Courier New" w:hAnsi="Courier New" w:cs="Courier New"/>
-          <w:sz w:val="22"/>
-          <w:szCs w:val="22"/>
-          <w:lang w:val="en-US"/>
-        </w:rPr>
-        <w:t>.push</w:t>
-      </w:r>
-      <w:proofErr w:type="spellEnd"/>
-      <w:r>
-        <w:rPr>
-          <w:rFonts w:ascii="Courier New" w:hAnsi="Courier New" w:cs="Courier New"/>
-          <w:sz w:val="22"/>
-          <w:szCs w:val="22"/>
-          <w:lang w:val="en-US"/>
-        </w:rPr>
-        <w:t>(walk());</w:t>
-      </w:r>
-    </w:p>
-    <w:p>
-      <w:pPr>
-        <w:shd w:val="clear" w:color="auto" w:fill="FFFFFF"/>
-        <w:spacing w:line="285" w:lineRule="atLeast"/>
-        <w:ind w:firstLine="0"/>
-        <w:jc w:val="left"/>
-        <w:rPr>
-          <w:rFonts w:ascii="Courier New" w:hAnsi="Courier New" w:cs="Courier New"/>
-          <w:sz w:val="22"/>
-          <w:szCs w:val="22"/>
-          <w:lang w:val="en-US"/>
-        </w:rPr>
-      </w:pPr>
-      <w:r>
-        <w:rPr>
-          <w:rFonts w:ascii="Courier New" w:hAnsi="Courier New" w:cs="Courier New"/>
-          <w:sz w:val="22"/>
-          <w:szCs w:val="22"/>
-          <w:lang w:val="en-US"/>
-        </w:rPr>
-        <w:t xml:space="preserve">    </w:t>
-      </w:r>
-      <w:r>
-        <w:rPr>
-          <w:rFonts w:ascii="Courier New" w:hAnsi="Courier New" w:cs="Courier New"/>
-          <w:sz w:val="22"/>
-          <w:szCs w:val="22"/>
-          <w:lang w:val="en-US"/>
-        </w:rPr>
-        <w:t>}</w:t>
-      </w:r>
-    </w:p>
-    <w:p>
-      <w:pPr>
-        <w:shd w:val="clear" w:color="auto" w:fill="FFFFFF"/>
-        <w:spacing w:line="285" w:lineRule="atLeast"/>
-        <w:ind w:firstLine="0"/>
-        <w:jc w:val="left"/>
-        <w:rPr>
-          <w:rFonts w:ascii="Courier New" w:hAnsi="Courier New" w:cs="Courier New"/>
-          <w:sz w:val="22"/>
-          <w:szCs w:val="22"/>
-          <w:lang w:val="en-US"/>
-        </w:rPr>
-      </w:pPr>
-      <w:r>
-        <w:rPr>
-          <w:rFonts w:ascii="Courier New" w:hAnsi="Courier New" w:cs="Courier New"/>
-          <w:sz w:val="22"/>
-          <w:szCs w:val="22"/>
-          <w:lang w:val="en-US"/>
-        </w:rPr>
-        <w:t xml:space="preserve">    return </w:t>
-      </w:r>
-      <w:proofErr w:type="spellStart"/>
-      <w:r>
-        <w:rPr>
-          <w:rFonts w:ascii="Courier New" w:hAnsi="Courier New" w:cs="Courier New"/>
-          <w:sz w:val="22"/>
-          <w:szCs w:val="22"/>
-          <w:lang w:val="en-US"/>
-        </w:rPr>
-        <w:t>ast</w:t>
-      </w:r>
-      <w:proofErr w:type="spellEnd"/>
-      <w:r>
-        <w:rPr>
-          <w:rFonts w:ascii="Courier New" w:hAnsi="Courier New" w:cs="Courier New"/>
-          <w:sz w:val="22"/>
-          <w:szCs w:val="22"/>
-          <w:lang w:val="en-US"/>
-        </w:rPr>
-        <w:t>;</w:t>
-      </w:r>
-    </w:p>
-    <w:p>
-      <w:pPr>
-        <w:shd w:val="clear" w:color="auto" w:fill="FFFFFF"/>
-        <w:spacing w:line="285" w:lineRule="atLeast"/>
-        <w:ind w:firstLine="0"/>
-        <w:jc w:val="left"/>
-        <w:rPr>
-          <w:rFonts w:ascii="Courier New" w:hAnsi="Courier New" w:cs="Courier New"/>
-          <w:sz w:val="22"/>
-          <w:szCs w:val="22"/>
-          <w:lang w:val="en-US"/>
-        </w:rPr>
-      </w:pPr>
-      <w:r>
-        <w:rPr>
-          <w:rFonts w:ascii="Courier New" w:hAnsi="Courier New" w:cs="Courier New"/>
-          <w:sz w:val="22"/>
-          <w:szCs w:val="22"/>
-          <w:lang w:val="en-US"/>
-        </w:rPr>
-        <w:t>  }</w:t>
-      </w:r>
-    </w:p>
-    <w:p>
-      <w:pPr>
-        <w:shd w:val="clear" w:color="auto" w:fill="FFFFFF"/>
-        <w:spacing w:line="285" w:lineRule="atLeast"/>
-        <w:ind w:firstLine="0"/>
-        <w:jc w:val="left"/>
-        <w:rPr>
-          <w:rFonts w:ascii="Courier New" w:hAnsi="Courier New" w:cs="Courier New"/>
-          <w:sz w:val="22"/>
-          <w:szCs w:val="22"/>
-          <w:lang w:val="en-US"/>
-        </w:rPr>
-      </w:pPr>
-      <w:r>
-        <w:rPr>
-          <w:rFonts w:ascii="Courier New" w:hAnsi="Courier New" w:cs="Courier New"/>
-          <w:sz w:val="22"/>
-          <w:szCs w:val="22"/>
-          <w:lang w:val="en-US"/>
-        </w:rPr>
-        <w:t xml:space="preserve">  </w:t>
+    </w:p>
+    <w:p>
+      <w:pPr>
+        <w:shd w:val="clear" w:color="auto" w:fill="FFFFFF"/>
+        <w:spacing w:line="285" w:lineRule="atLeast"/>
+        <w:ind w:firstLine="0"/>
+        <w:jc w:val="left"/>
+        <w:rPr>
+          <w:rFonts w:ascii="Courier New" w:hAnsi="Courier New" w:cs="Courier New"/>
+          <w:sz w:val="22"/>
+          <w:szCs w:val="22"/>
+          <w:lang w:val="en-US"/>
+        </w:rPr>
+      </w:pPr>
+      <w:r>
+        <w:rPr>
+          <w:rFonts w:ascii="Courier New" w:hAnsi="Courier New" w:cs="Courier New"/>
+          <w:sz w:val="22"/>
+          <w:szCs w:val="22"/>
+          <w:lang w:val="en-US"/>
+        </w:rPr>
+        <w:t>            };</w:t>
+      </w:r>
+    </w:p>
+    <w:p>
+      <w:pPr>
+        <w:shd w:val="clear" w:color="auto" w:fill="FFFFFF"/>
+        <w:spacing w:line="285" w:lineRule="atLeast"/>
+        <w:ind w:firstLine="0"/>
+        <w:jc w:val="left"/>
+        <w:rPr>
+          <w:rFonts w:ascii="Courier New" w:hAnsi="Courier New" w:cs="Courier New"/>
+          <w:sz w:val="22"/>
+          <w:szCs w:val="22"/>
+          <w:lang w:val="en-US"/>
+        </w:rPr>
+      </w:pPr>
+      <w:r>
+        <w:rPr>
+          <w:rFonts w:ascii="Courier New" w:hAnsi="Courier New" w:cs="Courier New"/>
+          <w:sz w:val="22"/>
+          <w:szCs w:val="22"/>
+          <w:lang w:val="en-US"/>
+        </w:rPr>
+        <w:t>        }</w:t>
+      </w:r>
+    </w:p>
+    <w:p>
+      <w:pPr>
+        <w:shd w:val="clear" w:color="auto" w:fill="FFFFFF"/>
+        <w:spacing w:line="285" w:lineRule="atLeast"/>
+        <w:ind w:firstLine="0"/>
+        <w:jc w:val="left"/>
+        <w:rPr>
+          <w:rFonts w:ascii="Courier New" w:hAnsi="Courier New" w:cs="Courier New"/>
+          <w:sz w:val="22"/>
+          <w:szCs w:val="22"/>
+          <w:lang w:val="en-US"/>
+        </w:rPr>
+      </w:pPr>
+    </w:p>
+    <w:p>
+      <w:pPr>
+        <w:shd w:val="clear" w:color="auto" w:fill="FFFFFF"/>
+        <w:spacing w:line="285" w:lineRule="atLeast"/>
+        <w:ind w:firstLine="0"/>
+        <w:jc w:val="left"/>
+        <w:rPr>
+          <w:rFonts w:ascii="Courier New" w:hAnsi="Courier New" w:cs="Courier New"/>
+          <w:sz w:val="22"/>
+          <w:szCs w:val="22"/>
+          <w:lang w:val="en-US"/>
+        </w:rPr>
+      </w:pPr>
+      <w:r>
+        <w:rPr>
+          <w:rFonts w:ascii="Courier New" w:hAnsi="Courier New" w:cs="Courier New"/>
+          <w:sz w:val="22"/>
+          <w:szCs w:val="22"/>
+          <w:lang w:val="en-US"/>
+        </w:rPr>
+        <w:t xml:space="preserve">        throw new </w:t>
+      </w:r>
+      <w:proofErr w:type="gramStart"/>
+      <w:r>
+        <w:rPr>
+          <w:rFonts w:ascii="Courier New" w:hAnsi="Courier New" w:cs="Courier New"/>
+          <w:sz w:val="22"/>
+          <w:szCs w:val="22"/>
+          <w:lang w:val="en-US"/>
+        </w:rPr>
+        <w:t>Error(</w:t>
+      </w:r>
+      <w:proofErr w:type="gramEnd"/>
+      <w:r>
+        <w:rPr>
+          <w:rFonts w:ascii="Courier New" w:hAnsi="Courier New" w:cs="Courier New"/>
+          <w:sz w:val="22"/>
+          <w:szCs w:val="22"/>
+          <w:lang w:val="en-US"/>
+        </w:rPr>
+        <w:t>`Syntax Error. Line number: ${</w:t>
       </w:r>
       <w:proofErr w:type="spellStart"/>
       <w:proofErr w:type="gramStart"/>
@@ -3574,7 +3670,7 @@
           <w:szCs w:val="22"/>
           <w:lang w:val="en-US"/>
         </w:rPr>
-        <w:t>module.exports</w:t>
+        <w:t>token.lineNumber</w:t>
       </w:r>
       <w:proofErr w:type="spellEnd"/>
       <w:proofErr w:type="gramEnd"/>
@@ -3585,6 +3681,484 @@
           <w:szCs w:val="22"/>
           <w:lang w:val="en-US"/>
         </w:rPr>
+        <w:t>}. Token Index: ${</w:t>
+      </w:r>
+      <w:proofErr w:type="spellStart"/>
+      <w:proofErr w:type="gramStart"/>
+      <w:r>
+        <w:rPr>
+          <w:rFonts w:ascii="Courier New" w:hAnsi="Courier New" w:cs="Courier New"/>
+          <w:sz w:val="22"/>
+          <w:szCs w:val="22"/>
+          <w:lang w:val="en-US"/>
+        </w:rPr>
+        <w:t>token.tokenIndex</w:t>
+      </w:r>
+      <w:proofErr w:type="spellEnd"/>
+      <w:proofErr w:type="gramEnd"/>
+      <w:r>
+        <w:rPr>
+          <w:rFonts w:ascii="Courier New" w:hAnsi="Courier New" w:cs="Courier New"/>
+          <w:sz w:val="22"/>
+          <w:szCs w:val="22"/>
+          <w:lang w:val="en-US"/>
+        </w:rPr>
+        <w:t>}. Unknown token type: ${</w:t>
+      </w:r>
+      <w:proofErr w:type="spellStart"/>
+      <w:proofErr w:type="gramStart"/>
+      <w:r>
+        <w:rPr>
+          <w:rFonts w:ascii="Courier New" w:hAnsi="Courier New" w:cs="Courier New"/>
+          <w:sz w:val="22"/>
+          <w:szCs w:val="22"/>
+          <w:lang w:val="en-US"/>
+        </w:rPr>
+        <w:t>token.type</w:t>
+      </w:r>
+      <w:proofErr w:type="spellEnd"/>
+      <w:proofErr w:type="gramEnd"/>
+      <w:r>
+        <w:rPr>
+          <w:rFonts w:ascii="Courier New" w:hAnsi="Courier New" w:cs="Courier New"/>
+          <w:sz w:val="22"/>
+          <w:szCs w:val="22"/>
+          <w:lang w:val="en-US"/>
+        </w:rPr>
+        <w:t>}`);</w:t>
+      </w:r>
+    </w:p>
+    <w:p>
+      <w:pPr>
+        <w:shd w:val="clear" w:color="auto" w:fill="FFFFFF"/>
+        <w:spacing w:line="285" w:lineRule="atLeast"/>
+        <w:ind w:firstLine="0"/>
+        <w:jc w:val="left"/>
+        <w:rPr>
+          <w:rFonts w:ascii="Courier New" w:hAnsi="Courier New" w:cs="Courier New"/>
+          <w:sz w:val="22"/>
+          <w:szCs w:val="22"/>
+          <w:lang w:val="en-US"/>
+        </w:rPr>
+      </w:pPr>
+      <w:r>
+        <w:rPr>
+          <w:rFonts w:ascii="Courier New" w:hAnsi="Courier New" w:cs="Courier New"/>
+          <w:sz w:val="22"/>
+          <w:szCs w:val="22"/>
+          <w:lang w:val="en-US"/>
+        </w:rPr>
+        <w:t>    }</w:t>
+      </w:r>
+    </w:p>
+    <w:p>
+      <w:pPr>
+        <w:shd w:val="clear" w:color="auto" w:fill="FFFFFF"/>
+        <w:spacing w:line="285" w:lineRule="atLeast"/>
+        <w:ind w:firstLine="0"/>
+        <w:jc w:val="left"/>
+        <w:rPr>
+          <w:rFonts w:ascii="Courier New" w:hAnsi="Courier New" w:cs="Courier New"/>
+          <w:sz w:val="22"/>
+          <w:szCs w:val="22"/>
+          <w:lang w:val="en-US"/>
+        </w:rPr>
+      </w:pPr>
+    </w:p>
+    <w:p>
+      <w:pPr>
+        <w:shd w:val="clear" w:color="auto" w:fill="FFFFFF"/>
+        <w:spacing w:line="285" w:lineRule="atLeast"/>
+        <w:ind w:firstLine="0"/>
+        <w:jc w:val="left"/>
+        <w:rPr>
+          <w:rFonts w:ascii="Courier New" w:hAnsi="Courier New" w:cs="Courier New"/>
+          <w:sz w:val="22"/>
+          <w:szCs w:val="22"/>
+          <w:lang w:val="en-US"/>
+        </w:rPr>
+      </w:pPr>
+      <w:r>
+        <w:rPr>
+          <w:rFonts w:ascii="Courier New" w:hAnsi="Courier New" w:cs="Courier New"/>
+          <w:sz w:val="22"/>
+          <w:szCs w:val="22"/>
+          <w:lang w:val="en-US"/>
+        </w:rPr>
+        <w:t xml:space="preserve">    const </w:t>
+      </w:r>
+      <w:proofErr w:type="spellStart"/>
+      <w:r>
+        <w:rPr>
+          <w:rFonts w:ascii="Courier New" w:hAnsi="Courier New" w:cs="Courier New"/>
+          <w:sz w:val="22"/>
+          <w:szCs w:val="22"/>
+          <w:lang w:val="en-US"/>
+        </w:rPr>
+        <w:t>ast</w:t>
+      </w:r>
+      <w:proofErr w:type="spellEnd"/>
+      <w:r>
+        <w:rPr>
+          <w:rFonts w:ascii="Courier New" w:hAnsi="Courier New" w:cs="Courier New"/>
+          <w:sz w:val="22"/>
+          <w:szCs w:val="22"/>
+          <w:lang w:val="en-US"/>
+        </w:rPr>
+        <w:t xml:space="preserve"> = {</w:t>
+      </w:r>
+    </w:p>
+    <w:p>
+      <w:pPr>
+        <w:shd w:val="clear" w:color="auto" w:fill="FFFFFF"/>
+        <w:spacing w:line="285" w:lineRule="atLeast"/>
+        <w:ind w:firstLine="0"/>
+        <w:jc w:val="left"/>
+        <w:rPr>
+          <w:rFonts w:ascii="Courier New" w:hAnsi="Courier New" w:cs="Courier New"/>
+          <w:sz w:val="22"/>
+          <w:szCs w:val="22"/>
+          <w:lang w:val="en-US"/>
+        </w:rPr>
+      </w:pPr>
+      <w:r>
+        <w:rPr>
+          <w:rFonts w:ascii="Courier New" w:hAnsi="Courier New" w:cs="Courier New"/>
+          <w:sz w:val="22"/>
+          <w:szCs w:val="22"/>
+          <w:lang w:val="en-US"/>
+        </w:rPr>
+        <w:t>        type: 'Program',</w:t>
+      </w:r>
+    </w:p>
+    <w:p>
+      <w:pPr>
+        <w:shd w:val="clear" w:color="auto" w:fill="FFFFFF"/>
+        <w:spacing w:line="285" w:lineRule="atLeast"/>
+        <w:ind w:firstLine="0"/>
+        <w:jc w:val="left"/>
+        <w:rPr>
+          <w:rFonts w:ascii="Courier New" w:hAnsi="Courier New" w:cs="Courier New"/>
+          <w:sz w:val="22"/>
+          <w:szCs w:val="22"/>
+          <w:lang w:val="en-US"/>
+        </w:rPr>
+      </w:pPr>
+      <w:r>
+        <w:rPr>
+          <w:rFonts w:ascii="Courier New" w:hAnsi="Courier New" w:cs="Courier New"/>
+          <w:sz w:val="22"/>
+          <w:szCs w:val="22"/>
+          <w:lang w:val="en-US"/>
+        </w:rPr>
+        <w:t>        body: []</w:t>
+      </w:r>
+    </w:p>
+    <w:p>
+      <w:pPr>
+        <w:shd w:val="clear" w:color="auto" w:fill="FFFFFF"/>
+        <w:spacing w:line="285" w:lineRule="atLeast"/>
+        <w:ind w:firstLine="0"/>
+        <w:jc w:val="left"/>
+        <w:rPr>
+          <w:rFonts w:ascii="Courier New" w:hAnsi="Courier New" w:cs="Courier New"/>
+          <w:sz w:val="22"/>
+          <w:szCs w:val="22"/>
+          <w:lang w:val="en-US"/>
+        </w:rPr>
+      </w:pPr>
+      <w:r>
+        <w:rPr>
+          <w:rFonts w:ascii="Courier New" w:hAnsi="Courier New" w:cs="Courier New"/>
+          <w:sz w:val="22"/>
+          <w:szCs w:val="22"/>
+          <w:lang w:val="en-US"/>
+        </w:rPr>
+        <w:t>    };</w:t>
+      </w:r>
+    </w:p>
+    <w:p>
+      <w:pPr>
+        <w:shd w:val="clear" w:color="auto" w:fill="FFFFFF"/>
+        <w:spacing w:line="285" w:lineRule="atLeast"/>
+        <w:ind w:firstLine="0"/>
+        <w:jc w:val="left"/>
+        <w:rPr>
+          <w:rFonts w:ascii="Courier New" w:hAnsi="Courier New" w:cs="Courier New"/>
+          <w:sz w:val="22"/>
+          <w:szCs w:val="22"/>
+          <w:lang w:val="en-US"/>
+        </w:rPr>
+      </w:pPr>
+    </w:p>
+    <w:p>
+      <w:pPr>
+        <w:shd w:val="clear" w:color="auto" w:fill="FFFFFF"/>
+        <w:spacing w:line="285" w:lineRule="atLeast"/>
+        <w:ind w:firstLine="0"/>
+        <w:jc w:val="left"/>
+        <w:rPr>
+          <w:rFonts w:ascii="Courier New" w:hAnsi="Courier New" w:cs="Courier New"/>
+          <w:sz w:val="22"/>
+          <w:szCs w:val="22"/>
+          <w:lang w:val="en-US"/>
+        </w:rPr>
+      </w:pPr>
+      <w:r>
+        <w:rPr>
+          <w:rFonts w:ascii="Courier New" w:hAnsi="Courier New" w:cs="Courier New"/>
+          <w:sz w:val="22"/>
+          <w:szCs w:val="22"/>
+          <w:lang w:val="en-US"/>
+        </w:rPr>
+        <w:t xml:space="preserve">    while (current &lt; </w:t>
+      </w:r>
+      <w:proofErr w:type="spellStart"/>
+      <w:proofErr w:type="gramStart"/>
+      <w:r>
+        <w:rPr>
+          <w:rFonts w:ascii="Courier New" w:hAnsi="Courier New" w:cs="Courier New"/>
+          <w:sz w:val="22"/>
+          <w:szCs w:val="22"/>
+          <w:lang w:val="en-US"/>
+        </w:rPr>
+        <w:t>tokens.length</w:t>
+      </w:r>
+      <w:proofErr w:type="spellEnd"/>
+      <w:proofErr w:type="gramEnd"/>
+      <w:r>
+        <w:rPr>
+          <w:rFonts w:ascii="Courier New" w:hAnsi="Courier New" w:cs="Courier New"/>
+          <w:sz w:val="22"/>
+          <w:szCs w:val="22"/>
+          <w:lang w:val="en-US"/>
+        </w:rPr>
+        <w:t>) {</w:t>
+      </w:r>
+    </w:p>
+    <w:p>
+      <w:pPr>
+        <w:shd w:val="clear" w:color="auto" w:fill="FFFFFF"/>
+        <w:spacing w:line="285" w:lineRule="atLeast"/>
+        <w:ind w:firstLine="0"/>
+        <w:jc w:val="left"/>
+        <w:rPr>
+          <w:rFonts w:ascii="Courier New" w:hAnsi="Courier New" w:cs="Courier New"/>
+          <w:sz w:val="22"/>
+          <w:szCs w:val="22"/>
+          <w:lang w:val="en-US"/>
+        </w:rPr>
+      </w:pPr>
+      <w:r>
+        <w:rPr>
+          <w:rFonts w:ascii="Courier New" w:hAnsi="Courier New" w:cs="Courier New"/>
+          <w:sz w:val="22"/>
+          <w:szCs w:val="22"/>
+          <w:lang w:val="en-US"/>
+        </w:rPr>
+        <w:lastRenderedPageBreak/>
+        <w:t xml:space="preserve">        </w:t>
+      </w:r>
+      <w:proofErr w:type="spellStart"/>
+      <w:proofErr w:type="gramStart"/>
+      <w:r>
+        <w:rPr>
+          <w:rFonts w:ascii="Courier New" w:hAnsi="Courier New" w:cs="Courier New"/>
+          <w:sz w:val="22"/>
+          <w:szCs w:val="22"/>
+          <w:lang w:val="en-US"/>
+        </w:rPr>
+        <w:t>ast.body</w:t>
+      </w:r>
+      <w:proofErr w:type="gramEnd"/>
+      <w:r>
+        <w:rPr>
+          <w:rFonts w:ascii="Courier New" w:hAnsi="Courier New" w:cs="Courier New"/>
+          <w:sz w:val="22"/>
+          <w:szCs w:val="22"/>
+          <w:lang w:val="en-US"/>
+        </w:rPr>
+        <w:t>.push</w:t>
+      </w:r>
+      <w:proofErr w:type="spellEnd"/>
+      <w:r>
+        <w:rPr>
+          <w:rFonts w:ascii="Courier New" w:hAnsi="Courier New" w:cs="Courier New"/>
+          <w:sz w:val="22"/>
+          <w:szCs w:val="22"/>
+          <w:lang w:val="en-US"/>
+        </w:rPr>
+        <w:t>(walk(true));</w:t>
+      </w:r>
+    </w:p>
+    <w:p>
+      <w:pPr>
+        <w:shd w:val="clear" w:color="auto" w:fill="FFFFFF"/>
+        <w:spacing w:line="285" w:lineRule="atLeast"/>
+        <w:ind w:firstLine="0"/>
+        <w:jc w:val="left"/>
+        <w:rPr>
+          <w:rFonts w:ascii="Courier New" w:hAnsi="Courier New" w:cs="Courier New"/>
+          <w:sz w:val="22"/>
+          <w:szCs w:val="22"/>
+          <w:lang w:val="en-US"/>
+        </w:rPr>
+      </w:pPr>
+      <w:r>
+        <w:rPr>
+          <w:rFonts w:ascii="Courier New" w:hAnsi="Courier New" w:cs="Courier New"/>
+          <w:sz w:val="22"/>
+          <w:szCs w:val="22"/>
+          <w:lang w:val="en-US"/>
+        </w:rPr>
+        <w:t>    }</w:t>
+      </w:r>
+    </w:p>
+    <w:p>
+      <w:pPr>
+        <w:shd w:val="clear" w:color="auto" w:fill="FFFFFF"/>
+        <w:spacing w:line="285" w:lineRule="atLeast"/>
+        <w:ind w:firstLine="0"/>
+        <w:jc w:val="left"/>
+        <w:rPr>
+          <w:rFonts w:ascii="Courier New" w:hAnsi="Courier New" w:cs="Courier New"/>
+          <w:sz w:val="22"/>
+          <w:szCs w:val="22"/>
+          <w:lang w:val="en-US"/>
+        </w:rPr>
+      </w:pPr>
+    </w:p>
+    <w:p>
+      <w:pPr>
+        <w:shd w:val="clear" w:color="auto" w:fill="FFFFFF"/>
+        <w:spacing w:line="285" w:lineRule="atLeast"/>
+        <w:ind w:firstLine="0"/>
+        <w:jc w:val="left"/>
+        <w:rPr>
+          <w:rFonts w:ascii="Courier New" w:hAnsi="Courier New" w:cs="Courier New"/>
+          <w:sz w:val="22"/>
+          <w:szCs w:val="22"/>
+          <w:lang w:val="en-US"/>
+        </w:rPr>
+      </w:pPr>
+      <w:r>
+        <w:rPr>
+          <w:rFonts w:ascii="Courier New" w:hAnsi="Courier New" w:cs="Courier New"/>
+          <w:sz w:val="22"/>
+          <w:szCs w:val="22"/>
+          <w:lang w:val="en-US"/>
+        </w:rPr>
+        <w:t xml:space="preserve">    return </w:t>
+      </w:r>
+      <w:proofErr w:type="spellStart"/>
+      <w:r>
+        <w:rPr>
+          <w:rFonts w:ascii="Courier New" w:hAnsi="Courier New" w:cs="Courier New"/>
+          <w:sz w:val="22"/>
+          <w:szCs w:val="22"/>
+          <w:lang w:val="en-US"/>
+        </w:rPr>
+        <w:t>ast</w:t>
+      </w:r>
+      <w:proofErr w:type="spellEnd"/>
+      <w:r>
+        <w:rPr>
+          <w:rFonts w:ascii="Courier New" w:hAnsi="Courier New" w:cs="Courier New"/>
+          <w:sz w:val="22"/>
+          <w:szCs w:val="22"/>
+          <w:lang w:val="en-US"/>
+        </w:rPr>
+        <w:t>;</w:t>
+      </w:r>
+    </w:p>
+    <w:p>
+      <w:pPr>
+        <w:shd w:val="clear" w:color="auto" w:fill="FFFFFF"/>
+        <w:spacing w:line="285" w:lineRule="atLeast"/>
+        <w:ind w:firstLine="0"/>
+        <w:jc w:val="left"/>
+        <w:rPr>
+          <w:rFonts w:ascii="Courier New" w:hAnsi="Courier New" w:cs="Courier New"/>
+          <w:sz w:val="22"/>
+          <w:szCs w:val="22"/>
+          <w:lang w:val="en-US"/>
+        </w:rPr>
+      </w:pPr>
+      <w:r>
+        <w:rPr>
+          <w:rFonts w:ascii="Courier New" w:hAnsi="Courier New" w:cs="Courier New"/>
+          <w:sz w:val="22"/>
+          <w:szCs w:val="22"/>
+          <w:lang w:val="en-US"/>
+        </w:rPr>
+        <w:t>  }</w:t>
+      </w:r>
+    </w:p>
+    <w:p>
+      <w:pPr>
+        <w:shd w:val="clear" w:color="auto" w:fill="FFFFFF"/>
+        <w:spacing w:line="285" w:lineRule="atLeast"/>
+        <w:ind w:firstLine="0"/>
+        <w:jc w:val="left"/>
+        <w:rPr>
+          <w:rFonts w:ascii="Courier New" w:hAnsi="Courier New" w:cs="Courier New"/>
+          <w:sz w:val="22"/>
+          <w:szCs w:val="22"/>
+          <w:lang w:val="en-US"/>
+        </w:rPr>
+      </w:pPr>
+      <w:r>
+        <w:rPr>
+          <w:rFonts w:ascii="Courier New" w:hAnsi="Courier New" w:cs="Courier New"/>
+          <w:sz w:val="22"/>
+          <w:szCs w:val="22"/>
+          <w:lang w:val="en-US"/>
+        </w:rPr>
+        <w:t xml:space="preserve">  </w:t>
+      </w:r>
+    </w:p>
+    <w:p>
+      <w:pPr>
+        <w:shd w:val="clear" w:color="auto" w:fill="FFFFFF"/>
+        <w:spacing w:line="285" w:lineRule="atLeast"/>
+        <w:ind w:firstLine="0"/>
+        <w:jc w:val="left"/>
+        <w:rPr>
+          <w:rFonts w:ascii="Courier New" w:hAnsi="Courier New" w:cs="Courier New"/>
+          <w:sz w:val="22"/>
+          <w:szCs w:val="22"/>
+          <w:lang w:val="en-US"/>
+        </w:rPr>
+      </w:pPr>
+      <w:r>
+        <w:rPr>
+          <w:rFonts w:ascii="Courier New" w:hAnsi="Courier New" w:cs="Courier New"/>
+          <w:sz w:val="22"/>
+          <w:szCs w:val="22"/>
+          <w:lang w:val="en-US"/>
+        </w:rPr>
+        <w:t xml:space="preserve">  </w:t>
+      </w:r>
+      <w:proofErr w:type="spellStart"/>
+      <w:proofErr w:type="gramStart"/>
+      <w:r>
+        <w:rPr>
+          <w:rFonts w:ascii="Courier New" w:hAnsi="Courier New" w:cs="Courier New"/>
+          <w:sz w:val="22"/>
+          <w:szCs w:val="22"/>
+          <w:lang w:val="en-US"/>
+        </w:rPr>
+        <w:t>module.exports</w:t>
+      </w:r>
+      <w:proofErr w:type="spellEnd"/>
+      <w:proofErr w:type="gramEnd"/>
+      <w:r>
+        <w:rPr>
+          <w:rFonts w:ascii="Courier New" w:hAnsi="Courier New" w:cs="Courier New"/>
+          <w:sz w:val="22"/>
+          <w:szCs w:val="22"/>
+          <w:lang w:val="en-US"/>
+        </w:rPr>
         <w:t xml:space="preserve"> = analyze;</w:t>
       </w:r>
     </w:p>
@@ -3595,17 +4169,17 @@
         <w:ind w:firstLine="0"/>
         <w:jc w:val="left"/>
         <w:rPr>
-          <w:rFonts w:ascii="Consolas" w:hAnsi="Consolas"/>
-          <w:sz w:val="21"/>
-          <w:szCs w:val="21"/>
-          <w:lang w:val="en-US"/>
-        </w:rPr>
-      </w:pPr>
-      <w:r>
-        <w:rPr>
-          <w:rFonts w:ascii="Consolas" w:hAnsi="Consolas"/>
-          <w:sz w:val="21"/>
-          <w:szCs w:val="21"/>
+          <w:rFonts w:ascii="Courier New" w:hAnsi="Courier New" w:cs="Courier New"/>
+          <w:sz w:val="22"/>
+          <w:szCs w:val="22"/>
+          <w:lang w:val="en-US"/>
+        </w:rPr>
+      </w:pPr>
+      <w:r>
+        <w:rPr>
+          <w:rFonts w:ascii="Courier New" w:hAnsi="Courier New" w:cs="Courier New"/>
+          <w:sz w:val="22"/>
+          <w:szCs w:val="22"/>
           <w:lang w:val="en-US"/>
         </w:rPr>
         <w:t xml:space="preserve">  </w:t>
@@ -3626,8 +4200,8 @@
       </w:pPr>
     </w:p>
     <w:sectPr>
-      <w:footerReference w:type="default" r:id="rId10"/>
-      <w:headerReference w:type="first" r:id="rId11"/>
+      <w:footerReference w:type="default" r:id="rId11"/>
+      <w:headerReference w:type="first" r:id="rId12"/>
       <w:pgSz w:w="11906" w:h="16838"/>
       <w:pgMar w:top="1134" w:right="851" w:bottom="1531" w:left="1701" w:header="0" w:footer="964" w:gutter="0"/>
       <w:cols w:space="708"/>

</xml_diff>